<commit_message>
Bias and variance and matlab code
</commit_message>
<xml_diff>
--- a/1-Linear Regression/Notes.docx
+++ b/1-Linear Regression/Notes.docx
@@ -3597,35 +3597,32 @@
     </w:p>
     <w:p>
       <w:pPr>
-        <w:pStyle w:val="2"/>
-      </w:pPr>
-      <w:r>
-        <w:t>Regularization</w:t>
-      </w:r>
-    </w:p>
-    <w:p>
-      <w:pPr>
-        <w:widowControl/>
-        <w:spacing w:line="0" w:lineRule="atLeast"/>
-        <w:jc w:val="left"/>
-        <w:rPr>
-          <w:rFonts w:ascii="宋体" w:eastAsia="宋体" w:hAnsi="宋体" w:cs="宋体"/>
-          <w:kern w:val="0"/>
-          <w:szCs w:val="21"/>
-        </w:rPr>
-      </w:pPr>
-      <w:proofErr w:type="spellStart"/>
-      <w:r>
-        <w:rPr>
-          <w:rFonts w:ascii="微软雅黑" w:eastAsia="微软雅黑" w:hAnsi="微软雅黑" w:cs="宋体" w:hint="eastAsia"/>
+        <w:widowControl/>
+        <w:spacing w:line="0" w:lineRule="atLeast"/>
+        <w:jc w:val="left"/>
+        <w:rPr>
+          <w:rFonts w:ascii="微软雅黑" w:eastAsia="微软雅黑" w:hAnsi="微软雅黑" w:cs="宋体"/>
+          <w:color w:val="000000"/>
+          <w:kern w:val="0"/>
+          <w:szCs w:val="21"/>
+        </w:rPr>
+      </w:pPr>
+      <w:bookmarkStart w:id="0" w:name="_GoBack"/>
+      <w:bookmarkEnd w:id="0"/>
+    </w:p>
+    <w:p>
+      <w:pPr>
+        <w:widowControl/>
+        <w:spacing w:line="0" w:lineRule="atLeast"/>
+        <w:jc w:val="left"/>
+        <w:rPr>
+          <w:rFonts w:ascii="微软雅黑" w:eastAsia="微软雅黑" w:hAnsi="微软雅黑" w:cs="宋体"/>
           <w:b/>
           <w:color w:val="000000"/>
           <w:kern w:val="0"/>
           <w:szCs w:val="21"/>
         </w:rPr>
-        <w:t>Underfit</w:t>
-      </w:r>
-      <w:proofErr w:type="spellEnd"/>
+      </w:pPr>
       <w:r>
         <w:rPr>
           <w:rFonts w:ascii="微软雅黑" w:eastAsia="微软雅黑" w:hAnsi="微软雅黑" w:cs="宋体" w:hint="eastAsia"/>
@@ -3634,3232 +3631,9 @@
           <w:kern w:val="0"/>
           <w:szCs w:val="21"/>
         </w:rPr>
-        <w:t>/High bias</w:t>
-      </w:r>
-      <w:r>
-        <w:rPr>
-          <w:rFonts w:ascii="微软雅黑" w:eastAsia="微软雅黑" w:hAnsi="微软雅黑" w:cs="宋体" w:hint="eastAsia"/>
-          <w:color w:val="000000"/>
-          <w:kern w:val="0"/>
-          <w:szCs w:val="21"/>
-        </w:rPr>
-        <w:t>:</w:t>
-      </w:r>
-    </w:p>
-    <w:p>
-      <w:pPr>
-        <w:widowControl/>
-        <w:spacing w:line="0" w:lineRule="atLeast"/>
-        <w:jc w:val="left"/>
-        <w:rPr>
-          <w:rFonts w:ascii="微软雅黑" w:eastAsia="微软雅黑" w:hAnsi="微软雅黑" w:cs="宋体"/>
-          <w:color w:val="000000"/>
-          <w:kern w:val="0"/>
-          <w:szCs w:val="21"/>
-        </w:rPr>
-      </w:pPr>
-      <w:r>
-        <w:rPr>
-          <w:rFonts w:ascii="微软雅黑" w:eastAsia="微软雅黑" w:hAnsi="微软雅黑" w:cs="宋体" w:hint="eastAsia"/>
-          <w:b/>
-          <w:color w:val="000000"/>
-          <w:kern w:val="0"/>
-          <w:szCs w:val="21"/>
-        </w:rPr>
-        <w:t>Overfitting/High variance</w:t>
-      </w:r>
-      <w:r>
-        <w:rPr>
-          <w:rFonts w:ascii="微软雅黑" w:eastAsia="微软雅黑" w:hAnsi="微软雅黑" w:cs="宋体" w:hint="eastAsia"/>
-          <w:color w:val="000000"/>
-          <w:kern w:val="0"/>
-          <w:szCs w:val="21"/>
-        </w:rPr>
-        <w:t>: If we have too many features, the learned hypothesis may fit the training set very well (</w:t>
-      </w:r>
-      <w:proofErr w:type="gramStart"/>
-      <w:r>
-        <w:rPr>
-          <w:rFonts w:ascii="微软雅黑" w:eastAsia="微软雅黑" w:hAnsi="微软雅黑" w:cs="宋体" w:hint="eastAsia"/>
-          <w:color w:val="000000"/>
-          <w:kern w:val="0"/>
-          <w:szCs w:val="21"/>
-        </w:rPr>
-        <w:t>J(</w:t>
-      </w:r>
-      <w:proofErr w:type="gramEnd"/>
-      <w:r>
-        <w:rPr>
-          <w:rFonts w:ascii="微软雅黑" w:eastAsia="微软雅黑" w:hAnsi="微软雅黑" w:cs="宋体" w:hint="eastAsia"/>
-          <w:color w:val="000000"/>
-          <w:kern w:val="0"/>
-          <w:szCs w:val="21"/>
-        </w:rPr>
-        <w:t>) ~= 0),but fail to generalize to new examples (predict prices on new examples).</w:t>
-      </w:r>
-    </w:p>
-    <w:p>
-      <w:pPr>
-        <w:widowControl/>
-        <w:spacing w:line="0" w:lineRule="atLeast"/>
-        <w:jc w:val="left"/>
-        <w:rPr>
-          <w:rFonts w:ascii="微软雅黑" w:eastAsia="微软雅黑" w:hAnsi="微软雅黑" w:cs="宋体"/>
-          <w:color w:val="000000"/>
-          <w:kern w:val="0"/>
-          <w:szCs w:val="21"/>
-        </w:rPr>
-      </w:pPr>
-      <w:proofErr w:type="gramStart"/>
-      <w:r>
-        <w:rPr>
-          <w:rFonts w:ascii="微软雅黑" w:eastAsia="微软雅黑" w:hAnsi="微软雅黑" w:cs="宋体" w:hint="eastAsia"/>
-          <w:b/>
-          <w:color w:val="000000"/>
-          <w:kern w:val="0"/>
-          <w:szCs w:val="21"/>
-        </w:rPr>
-        <w:t>addressing</w:t>
-      </w:r>
-      <w:proofErr w:type="gramEnd"/>
-      <w:r>
-        <w:rPr>
-          <w:rFonts w:ascii="微软雅黑" w:eastAsia="微软雅黑" w:hAnsi="微软雅黑" w:cs="宋体" w:hint="eastAsia"/>
-          <w:b/>
-          <w:color w:val="000000"/>
-          <w:kern w:val="0"/>
-          <w:szCs w:val="21"/>
-        </w:rPr>
-        <w:t xml:space="preserve"> overfitting</w:t>
-      </w:r>
-      <w:r>
-        <w:rPr>
-          <w:rFonts w:ascii="微软雅黑" w:eastAsia="微软雅黑" w:hAnsi="微软雅黑" w:cs="宋体" w:hint="eastAsia"/>
-          <w:color w:val="000000"/>
-          <w:kern w:val="0"/>
-          <w:szCs w:val="21"/>
-        </w:rPr>
-        <w:t>: </w:t>
-      </w:r>
-    </w:p>
-    <w:p>
-      <w:pPr>
-        <w:pStyle w:val="a6"/>
-        <w:widowControl/>
-        <w:numPr>
-          <w:ilvl w:val="0"/>
-          <w:numId w:val="2"/>
-        </w:numPr>
-        <w:spacing w:line="0" w:lineRule="atLeast"/>
-        <w:ind w:firstLineChars="0"/>
-        <w:jc w:val="left"/>
-        <w:rPr>
-          <w:rFonts w:ascii="微软雅黑" w:eastAsia="微软雅黑" w:hAnsi="微软雅黑" w:cs="宋体"/>
-          <w:color w:val="000000"/>
-          <w:kern w:val="0"/>
-          <w:szCs w:val="21"/>
-        </w:rPr>
-      </w:pPr>
-      <w:r>
-        <w:rPr>
-          <w:rFonts w:ascii="微软雅黑" w:eastAsia="微软雅黑" w:hAnsi="微软雅黑" w:cs="宋体" w:hint="eastAsia"/>
-          <w:color w:val="000000"/>
-          <w:kern w:val="0"/>
-          <w:szCs w:val="21"/>
-        </w:rPr>
-        <w:t>Reduce number of features</w:t>
-      </w:r>
-    </w:p>
-    <w:p>
-      <w:pPr>
-        <w:widowControl/>
-        <w:spacing w:line="0" w:lineRule="atLeast"/>
-        <w:jc w:val="left"/>
-        <w:rPr>
-          <w:rFonts w:ascii="微软雅黑" w:eastAsia="微软雅黑" w:hAnsi="微软雅黑" w:cs="宋体"/>
-          <w:color w:val="000000"/>
-          <w:kern w:val="0"/>
-          <w:szCs w:val="21"/>
-        </w:rPr>
-      </w:pPr>
-      <w:r>
-        <w:rPr>
-          <w:rFonts w:ascii="微软雅黑" w:eastAsia="微软雅黑" w:hAnsi="微软雅黑" w:cs="宋体" w:hint="eastAsia"/>
-          <w:color w:val="000000"/>
-          <w:kern w:val="0"/>
-          <w:szCs w:val="21"/>
-        </w:rPr>
-        <w:t>    ---</w:t>
-      </w:r>
-      <w:r>
-        <w:rPr>
-          <w:rFonts w:ascii="微软雅黑" w:eastAsia="微软雅黑" w:hAnsi="微软雅黑" w:cs="宋体"/>
-          <w:color w:val="000000"/>
-          <w:kern w:val="0"/>
-          <w:szCs w:val="21"/>
-        </w:rPr>
-        <w:t xml:space="preserve"> </w:t>
-      </w:r>
-      <w:proofErr w:type="spellStart"/>
-      <w:r>
-        <w:rPr>
-          <w:rFonts w:ascii="微软雅黑" w:eastAsia="微软雅黑" w:hAnsi="微软雅黑" w:cs="宋体" w:hint="eastAsia"/>
-          <w:color w:val="000000"/>
-          <w:kern w:val="0"/>
-          <w:szCs w:val="21"/>
-        </w:rPr>
-        <w:t>Manully</w:t>
-      </w:r>
-      <w:proofErr w:type="spellEnd"/>
-      <w:r>
-        <w:rPr>
-          <w:rFonts w:ascii="微软雅黑" w:eastAsia="微软雅黑" w:hAnsi="微软雅黑" w:cs="宋体" w:hint="eastAsia"/>
-          <w:color w:val="000000"/>
-          <w:kern w:val="0"/>
-          <w:szCs w:val="21"/>
-        </w:rPr>
-        <w:t xml:space="preserve"> select which features to keep</w:t>
-      </w:r>
-    </w:p>
-    <w:p>
-      <w:pPr>
-        <w:widowControl/>
-        <w:spacing w:line="0" w:lineRule="atLeast"/>
-        <w:jc w:val="left"/>
-        <w:rPr>
-          <w:rFonts w:ascii="微软雅黑" w:eastAsia="微软雅黑" w:hAnsi="微软雅黑" w:cs="宋体"/>
-          <w:color w:val="000000"/>
-          <w:kern w:val="0"/>
-          <w:szCs w:val="21"/>
-        </w:rPr>
-      </w:pPr>
-      <w:r>
-        <w:rPr>
-          <w:rFonts w:ascii="微软雅黑" w:eastAsia="微软雅黑" w:hAnsi="微软雅黑" w:cs="宋体" w:hint="eastAsia"/>
-          <w:color w:val="000000"/>
-          <w:kern w:val="0"/>
-          <w:szCs w:val="21"/>
-        </w:rPr>
-        <w:t>    --- Model selection algorithm (later in course)</w:t>
-      </w:r>
-    </w:p>
-    <w:p>
-      <w:pPr>
-        <w:pStyle w:val="a6"/>
-        <w:widowControl/>
-        <w:numPr>
-          <w:ilvl w:val="0"/>
-          <w:numId w:val="2"/>
-        </w:numPr>
-        <w:spacing w:line="0" w:lineRule="atLeast"/>
-        <w:ind w:firstLineChars="0"/>
-        <w:jc w:val="left"/>
-        <w:rPr>
-          <w:rFonts w:ascii="微软雅黑" w:eastAsia="微软雅黑" w:hAnsi="微软雅黑" w:cs="宋体"/>
-          <w:color w:val="000000"/>
-          <w:kern w:val="0"/>
-          <w:szCs w:val="21"/>
-        </w:rPr>
-      </w:pPr>
-      <w:r>
-        <w:rPr>
-          <w:rFonts w:ascii="微软雅黑" w:eastAsia="微软雅黑" w:hAnsi="微软雅黑" w:cs="宋体" w:hint="eastAsia"/>
-          <w:color w:val="000000"/>
-          <w:kern w:val="0"/>
-          <w:szCs w:val="21"/>
-        </w:rPr>
-        <w:t>Regularization</w:t>
-      </w:r>
-    </w:p>
-    <w:p>
-      <w:pPr>
-        <w:widowControl/>
-        <w:spacing w:line="0" w:lineRule="atLeast"/>
-        <w:ind w:left="225" w:firstLineChars="50" w:firstLine="105"/>
-        <w:jc w:val="left"/>
-        <w:rPr>
-          <w:rFonts w:ascii="微软雅黑" w:eastAsia="微软雅黑" w:hAnsi="微软雅黑" w:cs="宋体"/>
-          <w:color w:val="000000"/>
-          <w:kern w:val="0"/>
-          <w:szCs w:val="21"/>
-        </w:rPr>
-      </w:pPr>
-      <w:r>
-        <w:rPr>
-          <w:rFonts w:ascii="微软雅黑" w:eastAsia="微软雅黑" w:hAnsi="微软雅黑" w:cs="宋体" w:hint="eastAsia"/>
-          <w:color w:val="000000"/>
-          <w:kern w:val="0"/>
-          <w:szCs w:val="21"/>
-        </w:rPr>
-        <w:t>--- keep all the features</w:t>
-      </w:r>
-      <w:r>
-        <w:rPr>
-          <w:rFonts w:ascii="微软雅黑" w:eastAsia="微软雅黑" w:hAnsi="微软雅黑" w:cs="宋体" w:hint="eastAsia"/>
-          <w:color w:val="000000"/>
-          <w:kern w:val="0"/>
-          <w:szCs w:val="21"/>
-        </w:rPr>
-        <w:t>,</w:t>
-      </w:r>
-      <w:r>
-        <w:rPr>
-          <w:rFonts w:ascii="微软雅黑" w:eastAsia="微软雅黑" w:hAnsi="微软雅黑" w:cs="宋体"/>
-          <w:color w:val="000000"/>
-          <w:kern w:val="0"/>
-          <w:szCs w:val="21"/>
-        </w:rPr>
-        <w:t xml:space="preserve"> </w:t>
-      </w:r>
-      <w:r>
-        <w:rPr>
-          <w:rFonts w:ascii="微软雅黑" w:eastAsia="微软雅黑" w:hAnsi="微软雅黑" w:cs="宋体" w:hint="eastAsia"/>
-          <w:color w:val="000000"/>
-          <w:kern w:val="0"/>
-          <w:szCs w:val="21"/>
-        </w:rPr>
-        <w:t>but reduce magnitude/values of parameters </w:t>
-      </w:r>
-      <w:r>
-        <w:rPr>
-          <w:noProof/>
-        </w:rPr>
-        <w:drawing>
-          <wp:inline distT="0" distB="0" distL="0" distR="0">
-            <wp:extent cx="209550" cy="295275"/>
-            <wp:effectExtent l="0" t="0" r="0" b="9525"/>
-            <wp:docPr id="33" name="图片 33" descr="C:\Users\phenix\AppData\Local\Temp\enhtmlclip\Image(20).png"/>
-            <wp:cNvGraphicFramePr>
-              <a:graphicFrameLocks xmlns:a="http://schemas.openxmlformats.org/drawingml/2006/main" noChangeAspect="1"/>
-            </wp:cNvGraphicFramePr>
-            <a:graphic xmlns:a="http://schemas.openxmlformats.org/drawingml/2006/main">
-              <a:graphicData uri="http://schemas.openxmlformats.org/drawingml/2006/picture">
-                <pic:pic xmlns:pic="http://schemas.openxmlformats.org/drawingml/2006/picture">
-                  <pic:nvPicPr>
-                    <pic:cNvPr id="0" name="Picture 43" descr="C:\Users\phenix\AppData\Local\Temp\enhtmlclip\Image(20).png"/>
-                    <pic:cNvPicPr>
-                      <a:picLocks noChangeAspect="1" noChangeArrowheads="1"/>
-                    </pic:cNvPicPr>
-                  </pic:nvPicPr>
-                  <pic:blipFill>
-                    <a:blip r:embed="rId26">
-                      <a:extLst>
-                        <a:ext uri="{28A0092B-C50C-407E-A947-70E740481C1C}">
-                          <a14:useLocalDpi xmlns:a14="http://schemas.microsoft.com/office/drawing/2010/main" val="0"/>
-                        </a:ext>
-                      </a:extLst>
-                    </a:blip>
-                    <a:srcRect/>
-                    <a:stretch>
-                      <a:fillRect/>
-                    </a:stretch>
-                  </pic:blipFill>
-                  <pic:spPr bwMode="auto">
-                    <a:xfrm>
-                      <a:off x="0" y="0"/>
-                      <a:ext cx="209550" cy="295275"/>
-                    </a:xfrm>
-                    <a:prstGeom prst="rect">
-                      <a:avLst/>
-                    </a:prstGeom>
-                    <a:noFill/>
-                    <a:ln>
-                      <a:noFill/>
-                    </a:ln>
-                  </pic:spPr>
-                </pic:pic>
-              </a:graphicData>
-            </a:graphic>
-          </wp:inline>
-        </w:drawing>
-      </w:r>
-    </w:p>
-    <w:p>
-      <w:pPr>
-        <w:widowControl/>
-        <w:spacing w:line="0" w:lineRule="atLeast"/>
-        <w:jc w:val="left"/>
-        <w:rPr>
-          <w:rFonts w:ascii="微软雅黑" w:eastAsia="微软雅黑" w:hAnsi="微软雅黑" w:cs="宋体"/>
-          <w:color w:val="000000"/>
-          <w:kern w:val="0"/>
-          <w:szCs w:val="21"/>
-        </w:rPr>
-      </w:pPr>
-      <w:r>
-        <w:rPr>
-          <w:rFonts w:ascii="微软雅黑" w:eastAsia="微软雅黑" w:hAnsi="微软雅黑" w:cs="宋体" w:hint="eastAsia"/>
-          <w:color w:val="000000"/>
-          <w:kern w:val="0"/>
-          <w:szCs w:val="21"/>
-        </w:rPr>
-        <w:t>   </w:t>
-      </w:r>
-      <w:r>
-        <w:rPr>
-          <w:rFonts w:ascii="微软雅黑" w:eastAsia="微软雅黑" w:hAnsi="微软雅黑" w:cs="宋体"/>
-          <w:color w:val="000000"/>
-          <w:kern w:val="0"/>
-          <w:szCs w:val="21"/>
-        </w:rPr>
-        <w:t xml:space="preserve"> </w:t>
-      </w:r>
-      <w:r>
-        <w:rPr>
-          <w:rFonts w:ascii="微软雅黑" w:eastAsia="微软雅黑" w:hAnsi="微软雅黑" w:cs="宋体" w:hint="eastAsia"/>
-          <w:color w:val="000000"/>
-          <w:kern w:val="0"/>
-          <w:szCs w:val="21"/>
-        </w:rPr>
-        <w:t>--- Works well when we have a lot of features,</w:t>
-      </w:r>
-      <w:r>
-        <w:rPr>
-          <w:rFonts w:ascii="微软雅黑" w:eastAsia="微软雅黑" w:hAnsi="微软雅黑" w:cs="宋体"/>
-          <w:color w:val="000000"/>
-          <w:kern w:val="0"/>
-          <w:szCs w:val="21"/>
-        </w:rPr>
-        <w:t xml:space="preserve"> </w:t>
-      </w:r>
-      <w:r>
-        <w:rPr>
-          <w:rFonts w:ascii="微软雅黑" w:eastAsia="微软雅黑" w:hAnsi="微软雅黑" w:cs="宋体" w:hint="eastAsia"/>
-          <w:color w:val="000000"/>
-          <w:kern w:val="0"/>
-          <w:szCs w:val="21"/>
-        </w:rPr>
-        <w:t xml:space="preserve">each of which contributes a bit </w:t>
-      </w:r>
-      <w:proofErr w:type="gramStart"/>
-      <w:r>
-        <w:rPr>
-          <w:rFonts w:ascii="微软雅黑" w:eastAsia="微软雅黑" w:hAnsi="微软雅黑" w:cs="宋体" w:hint="eastAsia"/>
-          <w:color w:val="000000"/>
-          <w:kern w:val="0"/>
-          <w:szCs w:val="21"/>
-        </w:rPr>
-        <w:t>to</w:t>
-      </w:r>
-      <w:proofErr w:type="gramEnd"/>
-      <w:r>
-        <w:rPr>
-          <w:rFonts w:ascii="微软雅黑" w:eastAsia="微软雅黑" w:hAnsi="微软雅黑" w:cs="宋体" w:hint="eastAsia"/>
-          <w:color w:val="000000"/>
-          <w:kern w:val="0"/>
-          <w:szCs w:val="21"/>
-        </w:rPr>
-        <w:t xml:space="preserve"> predicting y.</w:t>
-      </w:r>
-    </w:p>
-    <w:p>
-      <w:pPr>
-        <w:widowControl/>
-        <w:spacing w:line="0" w:lineRule="atLeast"/>
-        <w:jc w:val="left"/>
-        <w:rPr>
-          <w:rFonts w:ascii="微软雅黑" w:eastAsia="微软雅黑" w:hAnsi="微软雅黑" w:cs="宋体"/>
-          <w:b/>
-          <w:color w:val="000000"/>
-          <w:kern w:val="0"/>
-          <w:szCs w:val="21"/>
-        </w:rPr>
-      </w:pPr>
-      <w:r>
-        <w:rPr>
-          <w:rFonts w:ascii="微软雅黑" w:eastAsia="微软雅黑" w:hAnsi="微软雅黑" w:cs="宋体" w:hint="eastAsia"/>
-          <w:b/>
-          <w:color w:val="000000"/>
-          <w:kern w:val="0"/>
-          <w:szCs w:val="21"/>
-        </w:rPr>
-        <w:t>Cost Function</w:t>
-      </w:r>
-      <w:r>
-        <w:rPr>
-          <w:rFonts w:ascii="微软雅黑" w:eastAsia="微软雅黑" w:hAnsi="微软雅黑" w:cs="宋体"/>
-          <w:b/>
-          <w:color w:val="000000"/>
-          <w:kern w:val="0"/>
-          <w:szCs w:val="21"/>
-        </w:rPr>
-        <w:t>:</w:t>
-      </w:r>
-    </w:p>
-    <w:p>
-      <w:pPr>
-        <w:widowControl/>
-        <w:spacing w:line="0" w:lineRule="atLeast"/>
-        <w:jc w:val="left"/>
-        <w:rPr>
-          <w:rFonts w:ascii="微软雅黑" w:eastAsia="微软雅黑" w:hAnsi="微软雅黑" w:cs="宋体"/>
-          <w:color w:val="000000"/>
-          <w:kern w:val="0"/>
-          <w:szCs w:val="21"/>
-        </w:rPr>
-      </w:pPr>
-      <w:r>
-        <w:rPr>
-          <w:rFonts w:ascii="微软雅黑" w:eastAsia="微软雅黑" w:hAnsi="微软雅黑" w:cs="宋体" w:hint="eastAsia"/>
-          <w:color w:val="000000"/>
-          <w:kern w:val="0"/>
-          <w:szCs w:val="21"/>
-        </w:rPr>
-        <w:t>Suppose we penalize and make </w:t>
-      </w:r>
-      <w:r>
-        <w:rPr>
-          <w:rFonts w:ascii="微软雅黑" w:eastAsia="微软雅黑" w:hAnsi="微软雅黑" w:cs="宋体"/>
-          <w:noProof/>
-          <w:color w:val="000000"/>
-          <w:kern w:val="0"/>
-          <w:szCs w:val="21"/>
-        </w:rPr>
-        <w:drawing>
-          <wp:inline distT="0" distB="0" distL="0" distR="0">
-            <wp:extent cx="533400" cy="276225"/>
-            <wp:effectExtent l="0" t="0" r="0" b="9525"/>
-            <wp:docPr id="32" name="图片 32" descr="C:\Users\phenix\AppData\Local\Temp\enhtmlclip\Image(21).png"/>
-            <wp:cNvGraphicFramePr>
-              <a:graphicFrameLocks xmlns:a="http://schemas.openxmlformats.org/drawingml/2006/main" noChangeAspect="1"/>
-            </wp:cNvGraphicFramePr>
-            <a:graphic xmlns:a="http://schemas.openxmlformats.org/drawingml/2006/main">
-              <a:graphicData uri="http://schemas.openxmlformats.org/drawingml/2006/picture">
-                <pic:pic xmlns:pic="http://schemas.openxmlformats.org/drawingml/2006/picture">
-                  <pic:nvPicPr>
-                    <pic:cNvPr id="0" name="Picture 44" descr="C:\Users\phenix\AppData\Local\Temp\enhtmlclip\Image(21).png"/>
-                    <pic:cNvPicPr>
-                      <a:picLocks noChangeAspect="1" noChangeArrowheads="1"/>
-                    </pic:cNvPicPr>
-                  </pic:nvPicPr>
-                  <pic:blipFill>
-                    <a:blip r:embed="rId27">
-                      <a:extLst>
-                        <a:ext uri="{28A0092B-C50C-407E-A947-70E740481C1C}">
-                          <a14:useLocalDpi xmlns:a14="http://schemas.microsoft.com/office/drawing/2010/main" val="0"/>
-                        </a:ext>
-                      </a:extLst>
-                    </a:blip>
-                    <a:srcRect/>
-                    <a:stretch>
-                      <a:fillRect/>
-                    </a:stretch>
-                  </pic:blipFill>
-                  <pic:spPr bwMode="auto">
-                    <a:xfrm>
-                      <a:off x="0" y="0"/>
-                      <a:ext cx="533400" cy="276225"/>
-                    </a:xfrm>
-                    <a:prstGeom prst="rect">
-                      <a:avLst/>
-                    </a:prstGeom>
-                    <a:noFill/>
-                    <a:ln>
-                      <a:noFill/>
-                    </a:ln>
-                  </pic:spPr>
-                </pic:pic>
-              </a:graphicData>
-            </a:graphic>
-          </wp:inline>
-        </w:drawing>
-      </w:r>
-      <w:r>
-        <w:rPr>
-          <w:rFonts w:ascii="微软雅黑" w:eastAsia="微软雅黑" w:hAnsi="微软雅黑" w:cs="宋体" w:hint="eastAsia"/>
-          <w:color w:val="000000"/>
-          <w:kern w:val="0"/>
-          <w:szCs w:val="21"/>
-        </w:rPr>
-        <w:t> really small.</w:t>
-      </w:r>
-    </w:p>
-    <w:p>
-      <w:pPr>
-        <w:widowControl/>
-        <w:spacing w:line="0" w:lineRule="atLeast"/>
-        <w:jc w:val="left"/>
-        <w:rPr>
-          <w:rFonts w:ascii="微软雅黑" w:eastAsia="微软雅黑" w:hAnsi="微软雅黑" w:cs="宋体"/>
-          <w:color w:val="000000"/>
-          <w:kern w:val="0"/>
-          <w:szCs w:val="21"/>
-        </w:rPr>
-      </w:pPr>
-      <w:r>
-        <w:rPr>
-          <w:rFonts w:ascii="微软雅黑" w:eastAsia="微软雅黑" w:hAnsi="微软雅黑" w:cs="宋体" w:hint="eastAsia"/>
-          <w:color w:val="000000"/>
-          <w:kern w:val="0"/>
-          <w:szCs w:val="21"/>
-        </w:rPr>
-        <w:t>      </w:t>
-      </w:r>
-      <w:r>
-        <w:rPr>
-          <w:rFonts w:ascii="微软雅黑" w:eastAsia="微软雅黑" w:hAnsi="微软雅黑" w:cs="宋体"/>
-          <w:noProof/>
-          <w:color w:val="000000"/>
-          <w:kern w:val="0"/>
-          <w:szCs w:val="21"/>
-        </w:rPr>
-        <w:drawing>
-          <wp:inline distT="0" distB="0" distL="0" distR="0">
-            <wp:extent cx="4476750" cy="581025"/>
-            <wp:effectExtent l="0" t="0" r="0" b="9525"/>
-            <wp:docPr id="31" name="图片 31" descr="C:\Users\phenix\AppData\Local\Temp\enhtmlclip\Image(22).png"/>
-            <wp:cNvGraphicFramePr>
-              <a:graphicFrameLocks xmlns:a="http://schemas.openxmlformats.org/drawingml/2006/main" noChangeAspect="1"/>
-            </wp:cNvGraphicFramePr>
-            <a:graphic xmlns:a="http://schemas.openxmlformats.org/drawingml/2006/main">
-              <a:graphicData uri="http://schemas.openxmlformats.org/drawingml/2006/picture">
-                <pic:pic xmlns:pic="http://schemas.openxmlformats.org/drawingml/2006/picture">
-                  <pic:nvPicPr>
-                    <pic:cNvPr id="0" name="Picture 45" descr="C:\Users\phenix\AppData\Local\Temp\enhtmlclip\Image(22).png"/>
-                    <pic:cNvPicPr>
-                      <a:picLocks noChangeAspect="1" noChangeArrowheads="1"/>
-                    </pic:cNvPicPr>
-                  </pic:nvPicPr>
-                  <pic:blipFill>
-                    <a:blip r:embed="rId28">
-                      <a:extLst>
-                        <a:ext uri="{28A0092B-C50C-407E-A947-70E740481C1C}">
-                          <a14:useLocalDpi xmlns:a14="http://schemas.microsoft.com/office/drawing/2010/main" val="0"/>
-                        </a:ext>
-                      </a:extLst>
-                    </a:blip>
-                    <a:srcRect/>
-                    <a:stretch>
-                      <a:fillRect/>
-                    </a:stretch>
-                  </pic:blipFill>
-                  <pic:spPr bwMode="auto">
-                    <a:xfrm>
-                      <a:off x="0" y="0"/>
-                      <a:ext cx="4476750" cy="581025"/>
-                    </a:xfrm>
-                    <a:prstGeom prst="rect">
-                      <a:avLst/>
-                    </a:prstGeom>
-                    <a:noFill/>
-                    <a:ln>
-                      <a:noFill/>
-                    </a:ln>
-                  </pic:spPr>
-                </pic:pic>
-              </a:graphicData>
-            </a:graphic>
-          </wp:inline>
-        </w:drawing>
-      </w:r>
-    </w:p>
-    <w:p>
-      <w:pPr>
-        <w:widowControl/>
-        <w:spacing w:line="0" w:lineRule="atLeast"/>
-        <w:jc w:val="left"/>
-        <w:rPr>
-          <w:rFonts w:ascii="微软雅黑" w:eastAsia="微软雅黑" w:hAnsi="微软雅黑" w:cs="宋体"/>
-          <w:color w:val="000000"/>
-          <w:kern w:val="0"/>
-          <w:szCs w:val="21"/>
-        </w:rPr>
-      </w:pPr>
-      <w:r>
-        <w:rPr>
-          <w:rFonts w:ascii="微软雅黑" w:eastAsia="微软雅黑" w:hAnsi="微软雅黑" w:cs="宋体" w:hint="eastAsia"/>
-          <w:color w:val="000000"/>
-          <w:kern w:val="0"/>
-          <w:szCs w:val="21"/>
-        </w:rPr>
-        <w:t>Small values for parameters,</w:t>
-      </w:r>
-      <w:r>
-        <w:rPr>
-          <w:rFonts w:ascii="微软雅黑" w:eastAsia="微软雅黑" w:hAnsi="微软雅黑" w:cs="宋体"/>
-          <w:noProof/>
-          <w:color w:val="000000"/>
-          <w:kern w:val="0"/>
-          <w:szCs w:val="21"/>
-        </w:rPr>
-        <w:drawing>
-          <wp:inline distT="0" distB="0" distL="0" distR="0">
-            <wp:extent cx="1247775" cy="323850"/>
-            <wp:effectExtent l="0" t="0" r="9525" b="0"/>
-            <wp:docPr id="30" name="图片 30" descr="C:\Users\phenix\AppData\Local\Temp\enhtmlclip\Image(23).png"/>
-            <wp:cNvGraphicFramePr>
-              <a:graphicFrameLocks xmlns:a="http://schemas.openxmlformats.org/drawingml/2006/main" noChangeAspect="1"/>
-            </wp:cNvGraphicFramePr>
-            <a:graphic xmlns:a="http://schemas.openxmlformats.org/drawingml/2006/main">
-              <a:graphicData uri="http://schemas.openxmlformats.org/drawingml/2006/picture">
-                <pic:pic xmlns:pic="http://schemas.openxmlformats.org/drawingml/2006/picture">
-                  <pic:nvPicPr>
-                    <pic:cNvPr id="0" name="Picture 46" descr="C:\Users\phenix\AppData\Local\Temp\enhtmlclip\Image(23).png"/>
-                    <pic:cNvPicPr>
-                      <a:picLocks noChangeAspect="1" noChangeArrowheads="1"/>
-                    </pic:cNvPicPr>
-                  </pic:nvPicPr>
-                  <pic:blipFill>
-                    <a:blip r:embed="rId29">
-                      <a:extLst>
-                        <a:ext uri="{28A0092B-C50C-407E-A947-70E740481C1C}">
-                          <a14:useLocalDpi xmlns:a14="http://schemas.microsoft.com/office/drawing/2010/main" val="0"/>
-                        </a:ext>
-                      </a:extLst>
-                    </a:blip>
-                    <a:srcRect/>
-                    <a:stretch>
-                      <a:fillRect/>
-                    </a:stretch>
-                  </pic:blipFill>
-                  <pic:spPr bwMode="auto">
-                    <a:xfrm>
-                      <a:off x="0" y="0"/>
-                      <a:ext cx="1247775" cy="323850"/>
-                    </a:xfrm>
-                    <a:prstGeom prst="rect">
-                      <a:avLst/>
-                    </a:prstGeom>
-                    <a:noFill/>
-                    <a:ln>
-                      <a:noFill/>
-                    </a:ln>
-                  </pic:spPr>
-                </pic:pic>
-              </a:graphicData>
-            </a:graphic>
-          </wp:inline>
-        </w:drawing>
-      </w:r>
-    </w:p>
-    <w:p>
-      <w:pPr>
-        <w:widowControl/>
-        <w:spacing w:line="0" w:lineRule="atLeast"/>
-        <w:jc w:val="left"/>
-        <w:rPr>
-          <w:rFonts w:ascii="微软雅黑" w:eastAsia="微软雅黑" w:hAnsi="微软雅黑" w:cs="宋体"/>
-          <w:color w:val="000000"/>
-          <w:kern w:val="0"/>
-          <w:szCs w:val="21"/>
-        </w:rPr>
-      </w:pPr>
-      <w:r>
-        <w:rPr>
-          <w:rFonts w:ascii="微软雅黑" w:eastAsia="微软雅黑" w:hAnsi="微软雅黑" w:cs="宋体" w:hint="eastAsia"/>
-          <w:color w:val="000000"/>
-          <w:kern w:val="0"/>
-          <w:szCs w:val="21"/>
-        </w:rPr>
-        <w:t>    ---"</w:t>
-      </w:r>
-      <w:proofErr w:type="spellStart"/>
-      <w:proofErr w:type="gramStart"/>
-      <w:r>
-        <w:rPr>
-          <w:rFonts w:ascii="微软雅黑" w:eastAsia="微软雅黑" w:hAnsi="微软雅黑" w:cs="宋体" w:hint="eastAsia"/>
-          <w:color w:val="000000"/>
-          <w:kern w:val="0"/>
-          <w:szCs w:val="21"/>
-        </w:rPr>
-        <w:t>Simpl</w:t>
-      </w:r>
-      <w:r>
-        <w:rPr>
-          <w:rFonts w:ascii="微软雅黑" w:eastAsia="微软雅黑" w:hAnsi="微软雅黑" w:cs="宋体"/>
-          <w:color w:val="000000"/>
-          <w:kern w:val="0"/>
-          <w:szCs w:val="21"/>
-        </w:rPr>
-        <w:t>i</w:t>
-      </w:r>
-      <w:r>
-        <w:rPr>
-          <w:rFonts w:ascii="微软雅黑" w:eastAsia="微软雅黑" w:hAnsi="微软雅黑" w:cs="宋体" w:hint="eastAsia"/>
-          <w:color w:val="000000"/>
-          <w:kern w:val="0"/>
-          <w:szCs w:val="21"/>
-        </w:rPr>
-        <w:t>er</w:t>
-      </w:r>
-      <w:proofErr w:type="spellEnd"/>
-      <w:r>
-        <w:rPr>
-          <w:rFonts w:ascii="微软雅黑" w:eastAsia="微软雅黑" w:hAnsi="微软雅黑" w:cs="宋体" w:hint="eastAsia"/>
-          <w:color w:val="000000"/>
-          <w:kern w:val="0"/>
-          <w:szCs w:val="21"/>
-        </w:rPr>
-        <w:t xml:space="preserve"> "</w:t>
-      </w:r>
-      <w:proofErr w:type="gramEnd"/>
-      <w:r>
-        <w:rPr>
-          <w:rFonts w:ascii="微软雅黑" w:eastAsia="微软雅黑" w:hAnsi="微软雅黑" w:cs="宋体" w:hint="eastAsia"/>
-          <w:color w:val="000000"/>
-          <w:kern w:val="0"/>
-          <w:szCs w:val="21"/>
-        </w:rPr>
-        <w:t xml:space="preserve"> hypothesis</w:t>
-      </w:r>
-    </w:p>
-    <w:p>
-      <w:pPr>
-        <w:widowControl/>
-        <w:spacing w:line="0" w:lineRule="atLeast"/>
-        <w:jc w:val="left"/>
-        <w:rPr>
-          <w:rFonts w:ascii="微软雅黑" w:eastAsia="微软雅黑" w:hAnsi="微软雅黑" w:cs="宋体"/>
-          <w:color w:val="000000"/>
-          <w:kern w:val="0"/>
-          <w:szCs w:val="21"/>
-        </w:rPr>
-      </w:pPr>
-      <w:r>
-        <w:rPr>
-          <w:rFonts w:ascii="微软雅黑" w:eastAsia="微软雅黑" w:hAnsi="微软雅黑" w:cs="宋体" w:hint="eastAsia"/>
-          <w:color w:val="000000"/>
-          <w:kern w:val="0"/>
-          <w:szCs w:val="21"/>
-        </w:rPr>
-        <w:t>    --- Less prone to overfitting   </w:t>
-      </w:r>
-    </w:p>
-    <w:p>
-      <w:pPr>
-        <w:widowControl/>
-        <w:spacing w:line="0" w:lineRule="atLeast"/>
-        <w:jc w:val="left"/>
-        <w:rPr>
-          <w:rFonts w:ascii="微软雅黑" w:eastAsia="微软雅黑" w:hAnsi="微软雅黑" w:cs="宋体"/>
-          <w:color w:val="000000"/>
-          <w:kern w:val="0"/>
-          <w:szCs w:val="21"/>
-        </w:rPr>
-      </w:pPr>
-      <w:r>
-        <w:rPr>
-          <w:rFonts w:ascii="微软雅黑" w:eastAsia="微软雅黑" w:hAnsi="微软雅黑" w:cs="宋体" w:hint="eastAsia"/>
-          <w:color w:val="000000"/>
-          <w:kern w:val="0"/>
-          <w:szCs w:val="21"/>
-        </w:rPr>
-        <w:t>   </w:t>
-      </w:r>
-      <w:r>
-        <w:rPr>
-          <w:rFonts w:ascii="微软雅黑" w:eastAsia="微软雅黑" w:hAnsi="微软雅黑" w:cs="宋体"/>
-          <w:noProof/>
-          <w:color w:val="000000"/>
-          <w:kern w:val="0"/>
-          <w:szCs w:val="21"/>
-        </w:rPr>
-        <w:drawing>
-          <wp:inline distT="0" distB="0" distL="0" distR="0">
-            <wp:extent cx="3771900" cy="1123950"/>
-            <wp:effectExtent l="0" t="0" r="0" b="0"/>
-            <wp:docPr id="29" name="图片 29" descr="C:\Users\phenix\AppData\Local\Temp\enhtmlclip\Image(24).png"/>
-            <wp:cNvGraphicFramePr>
-              <a:graphicFrameLocks xmlns:a="http://schemas.openxmlformats.org/drawingml/2006/main" noChangeAspect="1"/>
-            </wp:cNvGraphicFramePr>
-            <a:graphic xmlns:a="http://schemas.openxmlformats.org/drawingml/2006/main">
-              <a:graphicData uri="http://schemas.openxmlformats.org/drawingml/2006/picture">
-                <pic:pic xmlns:pic="http://schemas.openxmlformats.org/drawingml/2006/picture">
-                  <pic:nvPicPr>
-                    <pic:cNvPr id="0" name="Picture 47" descr="C:\Users\phenix\AppData\Local\Temp\enhtmlclip\Image(24).png"/>
-                    <pic:cNvPicPr>
-                      <a:picLocks noChangeAspect="1" noChangeArrowheads="1"/>
-                    </pic:cNvPicPr>
-                  </pic:nvPicPr>
-                  <pic:blipFill>
-                    <a:blip r:embed="rId30">
-                      <a:extLst>
-                        <a:ext uri="{28A0092B-C50C-407E-A947-70E740481C1C}">
-                          <a14:useLocalDpi xmlns:a14="http://schemas.microsoft.com/office/drawing/2010/main" val="0"/>
-                        </a:ext>
-                      </a:extLst>
-                    </a:blip>
-                    <a:srcRect/>
-                    <a:stretch>
-                      <a:fillRect/>
-                    </a:stretch>
-                  </pic:blipFill>
-                  <pic:spPr bwMode="auto">
-                    <a:xfrm>
-                      <a:off x="0" y="0"/>
-                      <a:ext cx="3771900" cy="1123950"/>
-                    </a:xfrm>
-                    <a:prstGeom prst="rect">
-                      <a:avLst/>
-                    </a:prstGeom>
-                    <a:noFill/>
-                    <a:ln>
-                      <a:noFill/>
-                    </a:ln>
-                  </pic:spPr>
-                </pic:pic>
-              </a:graphicData>
-            </a:graphic>
-          </wp:inline>
-        </w:drawing>
-      </w:r>
-    </w:p>
-    <w:p>
-      <w:pPr>
-        <w:widowControl/>
-        <w:spacing w:line="0" w:lineRule="atLeast"/>
-        <w:jc w:val="left"/>
-        <w:rPr>
-          <w:rFonts w:ascii="微软雅黑" w:eastAsia="微软雅黑" w:hAnsi="微软雅黑" w:cs="宋体"/>
-          <w:color w:val="000000"/>
-          <w:kern w:val="0"/>
-          <w:szCs w:val="21"/>
-        </w:rPr>
-      </w:pPr>
-      <w:proofErr w:type="spellStart"/>
-      <w:proofErr w:type="gramStart"/>
-      <w:r>
-        <w:rPr>
-          <w:rFonts w:ascii="微软雅黑" w:eastAsia="微软雅黑" w:hAnsi="微软雅黑" w:cs="宋体" w:hint="eastAsia"/>
-          <w:color w:val="000000"/>
-          <w:kern w:val="0"/>
-          <w:szCs w:val="21"/>
-        </w:rPr>
-        <w:t>lamda</w:t>
-      </w:r>
-      <w:proofErr w:type="spellEnd"/>
-      <w:proofErr w:type="gramEnd"/>
-      <w:r>
-        <w:rPr>
-          <w:rFonts w:ascii="微软雅黑" w:eastAsia="微软雅黑" w:hAnsi="微软雅黑" w:cs="宋体" w:hint="eastAsia"/>
-          <w:color w:val="000000"/>
-          <w:kern w:val="0"/>
-          <w:szCs w:val="21"/>
-        </w:rPr>
-        <w:t xml:space="preserve"> is regularization parameter</w:t>
-      </w:r>
-    </w:p>
-    <w:p>
-      <w:pPr>
-        <w:widowControl/>
-        <w:spacing w:line="0" w:lineRule="atLeast"/>
-        <w:jc w:val="left"/>
-        <w:rPr>
-          <w:rFonts w:ascii="微软雅黑" w:eastAsia="微软雅黑" w:hAnsi="微软雅黑" w:cs="宋体"/>
-          <w:color w:val="000000"/>
-          <w:kern w:val="0"/>
-          <w:szCs w:val="21"/>
-        </w:rPr>
-      </w:pPr>
-    </w:p>
-    <w:p>
-      <w:pPr>
-        <w:widowControl/>
-        <w:spacing w:line="0" w:lineRule="atLeast"/>
-        <w:jc w:val="left"/>
-        <w:rPr>
-          <w:rStyle w:val="a8"/>
-        </w:rPr>
-      </w:pPr>
-      <w:r>
-        <w:rPr>
-          <w:rStyle w:val="a8"/>
-          <w:rFonts w:hint="eastAsia"/>
-        </w:rPr>
-        <w:t>Regularized Linear Regression</w:t>
-      </w:r>
-    </w:p>
-    <w:p>
-      <w:pPr>
-        <w:widowControl/>
-        <w:spacing w:line="0" w:lineRule="atLeast"/>
-        <w:jc w:val="left"/>
-        <w:rPr>
-          <w:rFonts w:ascii="微软雅黑" w:eastAsia="微软雅黑" w:hAnsi="微软雅黑" w:cs="宋体"/>
-          <w:color w:val="000000"/>
-          <w:kern w:val="0"/>
-          <w:szCs w:val="21"/>
-        </w:rPr>
-      </w:pPr>
-    </w:p>
-    <w:p>
-      <w:pPr>
-        <w:widowControl/>
-        <w:spacing w:line="0" w:lineRule="atLeast"/>
-        <w:jc w:val="left"/>
-        <w:rPr>
-          <w:rFonts w:ascii="微软雅黑" w:eastAsia="微软雅黑" w:hAnsi="微软雅黑" w:cs="宋体"/>
-          <w:color w:val="000000"/>
-          <w:kern w:val="0"/>
-          <w:szCs w:val="21"/>
-        </w:rPr>
-      </w:pPr>
-      <w:r>
-        <w:rPr>
-          <w:rFonts w:ascii="微软雅黑" w:eastAsia="微软雅黑" w:hAnsi="微软雅黑" w:cs="宋体"/>
-          <w:noProof/>
-          <w:color w:val="000000"/>
-          <w:kern w:val="0"/>
-          <w:szCs w:val="21"/>
-        </w:rPr>
-        <w:lastRenderedPageBreak/>
-        <w:drawing>
-          <wp:inline distT="0" distB="0" distL="0" distR="0">
-            <wp:extent cx="5715000" cy="2857500"/>
-            <wp:effectExtent l="0" t="0" r="0" b="0"/>
-            <wp:docPr id="28" name="图片 28" descr="C:\Users\phenix\AppData\Local\Temp\enhtmlclip\Image(25).png"/>
-            <wp:cNvGraphicFramePr>
-              <a:graphicFrameLocks xmlns:a="http://schemas.openxmlformats.org/drawingml/2006/main" noChangeAspect="1"/>
-            </wp:cNvGraphicFramePr>
-            <a:graphic xmlns:a="http://schemas.openxmlformats.org/drawingml/2006/main">
-              <a:graphicData uri="http://schemas.openxmlformats.org/drawingml/2006/picture">
-                <pic:pic xmlns:pic="http://schemas.openxmlformats.org/drawingml/2006/picture">
-                  <pic:nvPicPr>
-                    <pic:cNvPr id="0" name="Picture 48" descr="C:\Users\phenix\AppData\Local\Temp\enhtmlclip\Image(25).png"/>
-                    <pic:cNvPicPr>
-                      <a:picLocks noChangeAspect="1" noChangeArrowheads="1"/>
-                    </pic:cNvPicPr>
-                  </pic:nvPicPr>
-                  <pic:blipFill>
-                    <a:blip r:embed="rId31">
-                      <a:extLst>
-                        <a:ext uri="{28A0092B-C50C-407E-A947-70E740481C1C}">
-                          <a14:useLocalDpi xmlns:a14="http://schemas.microsoft.com/office/drawing/2010/main" val="0"/>
-                        </a:ext>
-                      </a:extLst>
-                    </a:blip>
-                    <a:srcRect/>
-                    <a:stretch>
-                      <a:fillRect/>
-                    </a:stretch>
-                  </pic:blipFill>
-                  <pic:spPr bwMode="auto">
-                    <a:xfrm>
-                      <a:off x="0" y="0"/>
-                      <a:ext cx="5715000" cy="2857500"/>
-                    </a:xfrm>
-                    <a:prstGeom prst="rect">
-                      <a:avLst/>
-                    </a:prstGeom>
-                    <a:noFill/>
-                    <a:ln>
-                      <a:noFill/>
-                    </a:ln>
-                  </pic:spPr>
-                </pic:pic>
-              </a:graphicData>
-            </a:graphic>
-          </wp:inline>
-        </w:drawing>
-      </w:r>
-    </w:p>
-    <w:p>
-      <w:pPr>
-        <w:widowControl/>
-        <w:spacing w:line="0" w:lineRule="atLeast"/>
-        <w:jc w:val="left"/>
-        <w:rPr>
-          <w:rFonts w:ascii="微软雅黑" w:eastAsia="微软雅黑" w:hAnsi="微软雅黑" w:cs="宋体"/>
-          <w:color w:val="000000"/>
-          <w:kern w:val="0"/>
-          <w:szCs w:val="21"/>
-        </w:rPr>
-      </w:pPr>
-      <w:r>
-        <w:rPr>
-          <w:rFonts w:ascii="微软雅黑" w:eastAsia="微软雅黑" w:hAnsi="微软雅黑" w:cs="宋体"/>
-          <w:noProof/>
-          <w:color w:val="000000"/>
-          <w:kern w:val="0"/>
-          <w:szCs w:val="21"/>
-        </w:rPr>
-        <w:drawing>
-          <wp:inline distT="0" distB="0" distL="0" distR="0">
-            <wp:extent cx="4848225" cy="2828925"/>
-            <wp:effectExtent l="0" t="0" r="9525" b="9525"/>
-            <wp:docPr id="27" name="图片 27" descr="C:\Users\phenix\AppData\Local\Temp\enhtmlclip\Image(26).png"/>
-            <wp:cNvGraphicFramePr>
-              <a:graphicFrameLocks xmlns:a="http://schemas.openxmlformats.org/drawingml/2006/main" noChangeAspect="1"/>
-            </wp:cNvGraphicFramePr>
-            <a:graphic xmlns:a="http://schemas.openxmlformats.org/drawingml/2006/main">
-              <a:graphicData uri="http://schemas.openxmlformats.org/drawingml/2006/picture">
-                <pic:pic xmlns:pic="http://schemas.openxmlformats.org/drawingml/2006/picture">
-                  <pic:nvPicPr>
-                    <pic:cNvPr id="0" name="Picture 49" descr="C:\Users\phenix\AppData\Local\Temp\enhtmlclip\Image(26).png"/>
-                    <pic:cNvPicPr>
-                      <a:picLocks noChangeAspect="1" noChangeArrowheads="1"/>
-                    </pic:cNvPicPr>
-                  </pic:nvPicPr>
-                  <pic:blipFill>
-                    <a:blip r:embed="rId32">
-                      <a:extLst>
-                        <a:ext uri="{28A0092B-C50C-407E-A947-70E740481C1C}">
-                          <a14:useLocalDpi xmlns:a14="http://schemas.microsoft.com/office/drawing/2010/main" val="0"/>
-                        </a:ext>
-                      </a:extLst>
-                    </a:blip>
-                    <a:srcRect/>
-                    <a:stretch>
-                      <a:fillRect/>
-                    </a:stretch>
-                  </pic:blipFill>
-                  <pic:spPr bwMode="auto">
-                    <a:xfrm>
-                      <a:off x="0" y="0"/>
-                      <a:ext cx="4848225" cy="2828925"/>
-                    </a:xfrm>
-                    <a:prstGeom prst="rect">
-                      <a:avLst/>
-                    </a:prstGeom>
-                    <a:noFill/>
-                    <a:ln>
-                      <a:noFill/>
-                    </a:ln>
-                  </pic:spPr>
-                </pic:pic>
-              </a:graphicData>
-            </a:graphic>
-          </wp:inline>
-        </w:drawing>
-      </w:r>
-    </w:p>
-    <w:p>
-      <w:pPr>
-        <w:widowControl/>
-        <w:spacing w:line="0" w:lineRule="atLeast"/>
-        <w:jc w:val="left"/>
-        <w:rPr>
-          <w:rFonts w:ascii="微软雅黑" w:eastAsia="微软雅黑" w:hAnsi="微软雅黑" w:cs="宋体"/>
-          <w:color w:val="000000"/>
-          <w:kern w:val="0"/>
-          <w:szCs w:val="21"/>
-        </w:rPr>
-      </w:pPr>
-      <w:r>
-        <w:rPr>
-          <w:rFonts w:ascii="微软雅黑" w:eastAsia="微软雅黑" w:hAnsi="微软雅黑" w:cs="宋体"/>
-          <w:noProof/>
-          <w:color w:val="000000"/>
-          <w:kern w:val="0"/>
-          <w:szCs w:val="21"/>
-        </w:rPr>
-        <w:drawing>
-          <wp:inline distT="0" distB="0" distL="0" distR="0">
-            <wp:extent cx="4962525" cy="2876550"/>
-            <wp:effectExtent l="0" t="0" r="9525" b="0"/>
-            <wp:docPr id="26" name="图片 26" descr="C:\Users\phenix\AppData\Local\Temp\enhtmlclip\Image(27).png"/>
-            <wp:cNvGraphicFramePr>
-              <a:graphicFrameLocks xmlns:a="http://schemas.openxmlformats.org/drawingml/2006/main" noChangeAspect="1"/>
-            </wp:cNvGraphicFramePr>
-            <a:graphic xmlns:a="http://schemas.openxmlformats.org/drawingml/2006/main">
-              <a:graphicData uri="http://schemas.openxmlformats.org/drawingml/2006/picture">
-                <pic:pic xmlns:pic="http://schemas.openxmlformats.org/drawingml/2006/picture">
-                  <pic:nvPicPr>
-                    <pic:cNvPr id="0" name="Picture 50" descr="C:\Users\phenix\AppData\Local\Temp\enhtmlclip\Image(27).png"/>
-                    <pic:cNvPicPr>
-                      <a:picLocks noChangeAspect="1" noChangeArrowheads="1"/>
-                    </pic:cNvPicPr>
-                  </pic:nvPicPr>
-                  <pic:blipFill>
-                    <a:blip r:embed="rId33">
-                      <a:extLst>
-                        <a:ext uri="{28A0092B-C50C-407E-A947-70E740481C1C}">
-                          <a14:useLocalDpi xmlns:a14="http://schemas.microsoft.com/office/drawing/2010/main" val="0"/>
-                        </a:ext>
-                      </a:extLst>
-                    </a:blip>
-                    <a:srcRect/>
-                    <a:stretch>
-                      <a:fillRect/>
-                    </a:stretch>
-                  </pic:blipFill>
-                  <pic:spPr bwMode="auto">
-                    <a:xfrm>
-                      <a:off x="0" y="0"/>
-                      <a:ext cx="4962525" cy="2876550"/>
-                    </a:xfrm>
-                    <a:prstGeom prst="rect">
-                      <a:avLst/>
-                    </a:prstGeom>
-                    <a:noFill/>
-                    <a:ln>
-                      <a:noFill/>
-                    </a:ln>
-                  </pic:spPr>
-                </pic:pic>
-              </a:graphicData>
-            </a:graphic>
-          </wp:inline>
-        </w:drawing>
-      </w:r>
-    </w:p>
-    <w:p>
-      <w:pPr>
-        <w:pStyle w:val="3"/>
-        <w:spacing w:line="0" w:lineRule="atLeast"/>
-      </w:pPr>
-      <w:r>
-        <w:rPr>
-          <w:rFonts w:hint="eastAsia"/>
-        </w:rPr>
-        <w:lastRenderedPageBreak/>
-        <w:t>Advice for Applying</w:t>
-      </w:r>
-      <w:r>
-        <w:t xml:space="preserve"> Machine Learning</w:t>
-      </w:r>
-    </w:p>
-    <w:p>
-      <w:pPr>
-        <w:pStyle w:val="4"/>
-        <w:spacing w:line="0" w:lineRule="atLeast"/>
-      </w:pPr>
-      <w:r>
-        <w:rPr>
-          <w:rFonts w:hint="eastAsia"/>
-        </w:rPr>
-        <w:t>Debugging a learning algorithm</w:t>
-      </w:r>
-    </w:p>
-    <w:p>
-      <w:pPr>
-        <w:widowControl/>
-        <w:spacing w:line="0" w:lineRule="atLeast"/>
-        <w:jc w:val="left"/>
-        <w:rPr>
-          <w:rFonts w:ascii="微软雅黑" w:eastAsia="微软雅黑" w:hAnsi="微软雅黑" w:cs="宋体"/>
-          <w:color w:val="000000"/>
-          <w:kern w:val="0"/>
-          <w:szCs w:val="21"/>
-        </w:rPr>
-      </w:pPr>
-      <w:r>
-        <w:rPr>
-          <w:rFonts w:ascii="微软雅黑" w:eastAsia="微软雅黑" w:hAnsi="微软雅黑" w:cs="宋体" w:hint="eastAsia"/>
-          <w:color w:val="000000"/>
-          <w:kern w:val="0"/>
-          <w:szCs w:val="21"/>
-        </w:rPr>
-        <w:t xml:space="preserve">  </w:t>
-      </w:r>
-      <w:r>
-        <w:rPr>
-          <w:rFonts w:ascii="微软雅黑" w:eastAsia="微软雅黑" w:hAnsi="微软雅黑" w:cs="宋体"/>
-          <w:color w:val="000000"/>
-          <w:kern w:val="0"/>
-          <w:szCs w:val="21"/>
-        </w:rPr>
-        <w:t xml:space="preserve">  </w:t>
-      </w:r>
-      <w:r>
-        <w:rPr>
-          <w:rFonts w:ascii="微软雅黑" w:eastAsia="微软雅黑" w:hAnsi="微软雅黑" w:cs="宋体" w:hint="eastAsia"/>
-          <w:color w:val="000000"/>
-          <w:kern w:val="0"/>
-          <w:szCs w:val="21"/>
-        </w:rPr>
-        <w:t>-- Get more training examples</w:t>
-      </w:r>
-    </w:p>
-    <w:p>
-      <w:pPr>
-        <w:widowControl/>
-        <w:spacing w:line="0" w:lineRule="atLeast"/>
-        <w:jc w:val="left"/>
-        <w:rPr>
-          <w:rFonts w:ascii="微软雅黑" w:eastAsia="微软雅黑" w:hAnsi="微软雅黑" w:cs="宋体"/>
-          <w:color w:val="000000"/>
-          <w:kern w:val="0"/>
-          <w:szCs w:val="21"/>
-        </w:rPr>
-      </w:pPr>
-      <w:r>
-        <w:rPr>
-          <w:rFonts w:ascii="微软雅黑" w:eastAsia="微软雅黑" w:hAnsi="微软雅黑" w:cs="宋体" w:hint="eastAsia"/>
-          <w:color w:val="000000"/>
-          <w:kern w:val="0"/>
-          <w:szCs w:val="21"/>
-        </w:rPr>
-        <w:t xml:space="preserve">  </w:t>
-      </w:r>
-      <w:r>
-        <w:rPr>
-          <w:rFonts w:ascii="微软雅黑" w:eastAsia="微软雅黑" w:hAnsi="微软雅黑" w:cs="宋体"/>
-          <w:color w:val="000000"/>
-          <w:kern w:val="0"/>
-          <w:szCs w:val="21"/>
-        </w:rPr>
-        <w:t xml:space="preserve">  </w:t>
-      </w:r>
-      <w:r>
-        <w:rPr>
-          <w:rFonts w:ascii="微软雅黑" w:eastAsia="微软雅黑" w:hAnsi="微软雅黑" w:cs="宋体" w:hint="eastAsia"/>
-          <w:color w:val="000000"/>
-          <w:kern w:val="0"/>
-          <w:szCs w:val="21"/>
-        </w:rPr>
-        <w:t>-- Try smaller sets of features</w:t>
-      </w:r>
-    </w:p>
-    <w:p>
-      <w:pPr>
-        <w:widowControl/>
-        <w:spacing w:line="0" w:lineRule="atLeast"/>
-        <w:jc w:val="left"/>
-        <w:rPr>
-          <w:rFonts w:ascii="微软雅黑" w:eastAsia="微软雅黑" w:hAnsi="微软雅黑" w:cs="宋体"/>
-          <w:color w:val="000000"/>
-          <w:kern w:val="0"/>
-          <w:szCs w:val="21"/>
-        </w:rPr>
-      </w:pPr>
-      <w:r>
-        <w:rPr>
-          <w:rFonts w:ascii="微软雅黑" w:eastAsia="微软雅黑" w:hAnsi="微软雅黑" w:cs="宋体" w:hint="eastAsia"/>
-          <w:color w:val="000000"/>
-          <w:kern w:val="0"/>
-          <w:szCs w:val="21"/>
-        </w:rPr>
-        <w:t xml:space="preserve">  </w:t>
-      </w:r>
-      <w:r>
-        <w:rPr>
-          <w:rFonts w:ascii="微软雅黑" w:eastAsia="微软雅黑" w:hAnsi="微软雅黑" w:cs="宋体"/>
-          <w:color w:val="000000"/>
-          <w:kern w:val="0"/>
-          <w:szCs w:val="21"/>
-        </w:rPr>
-        <w:t xml:space="preserve">  </w:t>
-      </w:r>
-      <w:r>
-        <w:rPr>
-          <w:rFonts w:ascii="微软雅黑" w:eastAsia="微软雅黑" w:hAnsi="微软雅黑" w:cs="宋体" w:hint="eastAsia"/>
-          <w:color w:val="000000"/>
-          <w:kern w:val="0"/>
-          <w:szCs w:val="21"/>
-        </w:rPr>
-        <w:t>-- Try getting additional features</w:t>
-      </w:r>
-    </w:p>
-    <w:p>
-      <w:pPr>
-        <w:widowControl/>
-        <w:spacing w:line="0" w:lineRule="atLeast"/>
-        <w:jc w:val="left"/>
-        <w:rPr>
-          <w:rFonts w:ascii="微软雅黑" w:eastAsia="微软雅黑" w:hAnsi="微软雅黑" w:cs="宋体"/>
-          <w:color w:val="000000"/>
-          <w:kern w:val="0"/>
-          <w:szCs w:val="21"/>
-        </w:rPr>
-      </w:pPr>
-      <w:r>
-        <w:rPr>
-          <w:rFonts w:ascii="微软雅黑" w:eastAsia="微软雅黑" w:hAnsi="微软雅黑" w:cs="宋体" w:hint="eastAsia"/>
-          <w:color w:val="000000"/>
-          <w:kern w:val="0"/>
-          <w:szCs w:val="21"/>
-        </w:rPr>
-        <w:t xml:space="preserve">  </w:t>
-      </w:r>
-      <w:r>
-        <w:rPr>
-          <w:rFonts w:ascii="微软雅黑" w:eastAsia="微软雅黑" w:hAnsi="微软雅黑" w:cs="宋体"/>
-          <w:color w:val="000000"/>
-          <w:kern w:val="0"/>
-          <w:szCs w:val="21"/>
-        </w:rPr>
-        <w:t xml:space="preserve">  </w:t>
-      </w:r>
-      <w:r>
-        <w:rPr>
-          <w:rFonts w:ascii="微软雅黑" w:eastAsia="微软雅黑" w:hAnsi="微软雅黑" w:cs="宋体" w:hint="eastAsia"/>
-          <w:color w:val="000000"/>
-          <w:kern w:val="0"/>
-          <w:szCs w:val="21"/>
-        </w:rPr>
-        <w:t>-- Try adding polynomial features</w:t>
-      </w:r>
-    </w:p>
-    <w:p>
-      <w:pPr>
-        <w:widowControl/>
-        <w:spacing w:line="0" w:lineRule="atLeast"/>
-        <w:jc w:val="left"/>
-        <w:rPr>
-          <w:rFonts w:ascii="微软雅黑" w:eastAsia="微软雅黑" w:hAnsi="微软雅黑" w:cs="宋体"/>
-          <w:color w:val="000000"/>
-          <w:kern w:val="0"/>
-          <w:szCs w:val="21"/>
-        </w:rPr>
-      </w:pPr>
-      <w:r>
-        <w:rPr>
-          <w:rFonts w:ascii="微软雅黑" w:eastAsia="微软雅黑" w:hAnsi="微软雅黑" w:cs="宋体" w:hint="eastAsia"/>
-          <w:color w:val="000000"/>
-          <w:kern w:val="0"/>
-          <w:szCs w:val="21"/>
-        </w:rPr>
-        <w:t xml:space="preserve">  </w:t>
-      </w:r>
-      <w:r>
-        <w:rPr>
-          <w:rFonts w:ascii="微软雅黑" w:eastAsia="微软雅黑" w:hAnsi="微软雅黑" w:cs="宋体"/>
-          <w:color w:val="000000"/>
-          <w:kern w:val="0"/>
-          <w:szCs w:val="21"/>
-        </w:rPr>
-        <w:t xml:space="preserve">  </w:t>
-      </w:r>
-      <w:r>
-        <w:rPr>
-          <w:rFonts w:ascii="微软雅黑" w:eastAsia="微软雅黑" w:hAnsi="微软雅黑" w:cs="宋体" w:hint="eastAsia"/>
-          <w:color w:val="000000"/>
-          <w:kern w:val="0"/>
-          <w:szCs w:val="21"/>
-        </w:rPr>
-        <w:t xml:space="preserve">-- Try </w:t>
-      </w:r>
-      <w:proofErr w:type="spellStart"/>
-      <w:r>
-        <w:rPr>
-          <w:rFonts w:ascii="微软雅黑" w:eastAsia="微软雅黑" w:hAnsi="微软雅黑" w:cs="宋体" w:hint="eastAsia"/>
-          <w:color w:val="000000"/>
-          <w:kern w:val="0"/>
-          <w:szCs w:val="21"/>
-        </w:rPr>
-        <w:t>descreasing</w:t>
-      </w:r>
-      <w:proofErr w:type="spellEnd"/>
-      <w:r>
-        <w:rPr>
-          <w:rFonts w:ascii="微软雅黑" w:eastAsia="微软雅黑" w:hAnsi="微软雅黑" w:cs="宋体" w:hint="eastAsia"/>
-          <w:color w:val="000000"/>
-          <w:kern w:val="0"/>
-          <w:szCs w:val="21"/>
-        </w:rPr>
-        <w:t xml:space="preserve"> lambda</w:t>
-      </w:r>
-    </w:p>
-    <w:p>
-      <w:pPr>
-        <w:widowControl/>
-        <w:spacing w:line="0" w:lineRule="atLeast"/>
-        <w:jc w:val="left"/>
-        <w:rPr>
-          <w:rFonts w:ascii="微软雅黑" w:eastAsia="微软雅黑" w:hAnsi="微软雅黑" w:cs="宋体"/>
-          <w:color w:val="000000"/>
-          <w:kern w:val="0"/>
-          <w:szCs w:val="21"/>
-        </w:rPr>
-      </w:pPr>
-      <w:r>
-        <w:rPr>
-          <w:rFonts w:ascii="微软雅黑" w:eastAsia="微软雅黑" w:hAnsi="微软雅黑" w:cs="宋体" w:hint="eastAsia"/>
-          <w:color w:val="000000"/>
-          <w:kern w:val="0"/>
-          <w:szCs w:val="21"/>
-        </w:rPr>
-        <w:t xml:space="preserve">  </w:t>
-      </w:r>
-      <w:r>
-        <w:rPr>
-          <w:rFonts w:ascii="微软雅黑" w:eastAsia="微软雅黑" w:hAnsi="微软雅黑" w:cs="宋体"/>
-          <w:color w:val="000000"/>
-          <w:kern w:val="0"/>
-          <w:szCs w:val="21"/>
-        </w:rPr>
-        <w:t xml:space="preserve">  </w:t>
-      </w:r>
-      <w:r>
-        <w:rPr>
-          <w:rFonts w:ascii="微软雅黑" w:eastAsia="微软雅黑" w:hAnsi="微软雅黑" w:cs="宋体" w:hint="eastAsia"/>
-          <w:color w:val="000000"/>
-          <w:kern w:val="0"/>
-          <w:szCs w:val="21"/>
-        </w:rPr>
-        <w:t>-- Try increasing lambda</w:t>
-      </w:r>
-    </w:p>
-    <w:p>
-      <w:pPr>
-        <w:widowControl/>
-        <w:spacing w:line="0" w:lineRule="atLeast"/>
-        <w:jc w:val="left"/>
-        <w:rPr>
-          <w:rFonts w:ascii="微软雅黑" w:eastAsia="微软雅黑" w:hAnsi="微软雅黑" w:cs="宋体"/>
-          <w:color w:val="000000"/>
-          <w:kern w:val="0"/>
-          <w:szCs w:val="21"/>
-        </w:rPr>
-      </w:pPr>
-      <w:r>
-        <w:rPr>
-          <w:rStyle w:val="4Char"/>
-          <w:rFonts w:hint="eastAsia"/>
-        </w:rPr>
-        <w:t>Machine learni</w:t>
-      </w:r>
-      <w:r>
-        <w:rPr>
-          <w:rStyle w:val="4Char"/>
-        </w:rPr>
-        <w:t>n</w:t>
-      </w:r>
-      <w:r>
-        <w:rPr>
-          <w:rStyle w:val="4Char"/>
-          <w:rFonts w:hint="eastAsia"/>
-        </w:rPr>
-        <w:t>g di</w:t>
-      </w:r>
-      <w:r>
-        <w:rPr>
-          <w:rStyle w:val="4Char"/>
-        </w:rPr>
-        <w:t>a</w:t>
-      </w:r>
-      <w:r>
-        <w:rPr>
-          <w:rStyle w:val="4Char"/>
-          <w:rFonts w:hint="eastAsia"/>
-        </w:rPr>
-        <w:t>gn</w:t>
-      </w:r>
-      <w:r>
-        <w:rPr>
-          <w:rStyle w:val="4Char"/>
-        </w:rPr>
-        <w:t>o</w:t>
-      </w:r>
-      <w:r>
-        <w:rPr>
-          <w:rStyle w:val="4Char"/>
-          <w:rFonts w:hint="eastAsia"/>
-        </w:rPr>
-        <w:t>s</w:t>
-      </w:r>
-      <w:r>
-        <w:rPr>
-          <w:rStyle w:val="4Char"/>
-          <w:rFonts w:hint="eastAsia"/>
-        </w:rPr>
-        <w:t>tic</w:t>
-      </w:r>
-      <w:r>
-        <w:rPr>
-          <w:rFonts w:ascii="微软雅黑" w:eastAsia="微软雅黑" w:hAnsi="微软雅黑" w:cs="宋体" w:hint="eastAsia"/>
-          <w:color w:val="000000"/>
-          <w:kern w:val="0"/>
-          <w:szCs w:val="21"/>
-        </w:rPr>
-        <w:t>:</w:t>
-      </w:r>
-    </w:p>
-    <w:p>
-      <w:pPr>
-        <w:widowControl/>
-        <w:spacing w:line="0" w:lineRule="atLeast"/>
-        <w:ind w:firstLineChars="200" w:firstLine="420"/>
-        <w:jc w:val="left"/>
-        <w:rPr>
-          <w:rFonts w:ascii="微软雅黑" w:eastAsia="微软雅黑" w:hAnsi="微软雅黑" w:cs="宋体"/>
-          <w:color w:val="000000"/>
-          <w:kern w:val="0"/>
-          <w:szCs w:val="21"/>
-        </w:rPr>
-      </w:pPr>
-      <w:r>
-        <w:rPr>
-          <w:rFonts w:ascii="微软雅黑" w:eastAsia="微软雅黑" w:hAnsi="微软雅黑" w:cs="宋体" w:hint="eastAsia"/>
-          <w:color w:val="000000"/>
-          <w:kern w:val="0"/>
-          <w:szCs w:val="21"/>
-        </w:rPr>
-        <w:t>Diagnostic: A test that you can run to gain insight what is/isn't working with a learning algorithm, and gain guidance as to how best to improve its performance.</w:t>
-      </w:r>
-      <w:r>
-        <w:rPr>
-          <w:rFonts w:ascii="微软雅黑" w:eastAsia="微软雅黑" w:hAnsi="微软雅黑" w:cs="宋体" w:hint="eastAsia"/>
-          <w:color w:val="000000"/>
-          <w:kern w:val="0"/>
-          <w:szCs w:val="21"/>
-        </w:rPr>
-        <w:t xml:space="preserve"> </w:t>
-      </w:r>
-      <w:r>
-        <w:rPr>
-          <w:rFonts w:ascii="微软雅黑" w:eastAsia="微软雅黑" w:hAnsi="微软雅黑" w:cs="宋体" w:hint="eastAsia"/>
-          <w:color w:val="000000"/>
-          <w:kern w:val="0"/>
-          <w:szCs w:val="21"/>
-        </w:rPr>
-        <w:t>Diagnostics can take time to implement, but doing so can be a very good use of your time.</w:t>
-      </w:r>
-    </w:p>
-    <w:p>
-      <w:pPr>
-        <w:widowControl/>
-        <w:spacing w:line="0" w:lineRule="atLeast"/>
-        <w:jc w:val="left"/>
-        <w:rPr>
-          <w:rFonts w:ascii="微软雅黑" w:eastAsia="微软雅黑" w:hAnsi="微软雅黑" w:cs="宋体"/>
-          <w:color w:val="000000"/>
-          <w:kern w:val="0"/>
-          <w:szCs w:val="21"/>
-        </w:rPr>
-      </w:pPr>
-    </w:p>
-    <w:p>
-      <w:pPr>
-        <w:widowControl/>
-        <w:spacing w:line="0" w:lineRule="atLeast"/>
-        <w:jc w:val="left"/>
-        <w:rPr>
-          <w:rStyle w:val="a8"/>
-        </w:rPr>
-      </w:pPr>
-      <w:r>
-        <w:rPr>
-          <w:rStyle w:val="a8"/>
-          <w:rFonts w:hint="eastAsia"/>
-        </w:rPr>
-        <w:t>Evaluating a Hypothesis</w:t>
-      </w:r>
-    </w:p>
-    <w:p>
-      <w:pPr>
-        <w:widowControl/>
-        <w:spacing w:line="0" w:lineRule="atLeast"/>
-        <w:jc w:val="left"/>
-        <w:rPr>
-          <w:rFonts w:ascii="微软雅黑" w:eastAsia="微软雅黑" w:hAnsi="微软雅黑" w:cs="宋体"/>
-          <w:color w:val="000000"/>
-          <w:kern w:val="0"/>
-          <w:szCs w:val="21"/>
-        </w:rPr>
-      </w:pPr>
-      <w:r>
-        <w:rPr>
-          <w:rFonts w:ascii="微软雅黑" w:eastAsia="微软雅黑" w:hAnsi="微软雅黑" w:cs="宋体" w:hint="eastAsia"/>
-          <w:color w:val="000000"/>
-          <w:kern w:val="0"/>
-          <w:szCs w:val="21"/>
-        </w:rPr>
-        <w:t xml:space="preserve">70% training </w:t>
-      </w:r>
-      <w:proofErr w:type="gramStart"/>
-      <w:r>
-        <w:rPr>
-          <w:rFonts w:ascii="微软雅黑" w:eastAsia="微软雅黑" w:hAnsi="微软雅黑" w:cs="宋体" w:hint="eastAsia"/>
-          <w:color w:val="000000"/>
-          <w:kern w:val="0"/>
-          <w:szCs w:val="21"/>
-        </w:rPr>
-        <w:t>set ,30</w:t>
-      </w:r>
-      <w:proofErr w:type="gramEnd"/>
-      <w:r>
-        <w:rPr>
-          <w:rFonts w:ascii="微软雅黑" w:eastAsia="微软雅黑" w:hAnsi="微软雅黑" w:cs="宋体" w:hint="eastAsia"/>
-          <w:color w:val="000000"/>
-          <w:kern w:val="0"/>
-          <w:szCs w:val="21"/>
-        </w:rPr>
-        <w:t>% test set</w:t>
-      </w:r>
-    </w:p>
-    <w:p>
-      <w:pPr>
-        <w:widowControl/>
-        <w:spacing w:line="0" w:lineRule="atLeast"/>
-        <w:jc w:val="left"/>
-        <w:rPr>
-          <w:rFonts w:ascii="微软雅黑" w:eastAsia="微软雅黑" w:hAnsi="微软雅黑" w:cs="宋体"/>
-          <w:color w:val="000000"/>
-          <w:kern w:val="0"/>
-          <w:szCs w:val="21"/>
-        </w:rPr>
-      </w:pPr>
-      <w:r>
-        <w:rPr>
-          <w:rFonts w:ascii="微软雅黑" w:eastAsia="微软雅黑" w:hAnsi="微软雅黑" w:cs="宋体" w:hint="eastAsia"/>
-          <w:color w:val="000000"/>
-          <w:kern w:val="0"/>
-          <w:szCs w:val="21"/>
-        </w:rPr>
-        <w:t> </w:t>
-      </w:r>
-      <w:r>
-        <w:rPr>
-          <w:rFonts w:ascii="微软雅黑" w:eastAsia="微软雅黑" w:hAnsi="微软雅黑" w:cs="宋体"/>
-          <w:color w:val="000000"/>
-          <w:kern w:val="0"/>
-          <w:szCs w:val="21"/>
-        </w:rPr>
-        <w:t xml:space="preserve">  </w:t>
-      </w:r>
-      <w:proofErr w:type="spellStart"/>
-      <w:r>
-        <w:rPr>
-          <w:rFonts w:ascii="微软雅黑" w:eastAsia="微软雅黑" w:hAnsi="微软雅黑" w:cs="宋体" w:hint="eastAsia"/>
-          <w:color w:val="000000"/>
-          <w:kern w:val="0"/>
-          <w:szCs w:val="21"/>
-        </w:rPr>
-        <w:t>Tr</w:t>
-      </w:r>
-      <w:r>
-        <w:rPr>
-          <w:rFonts w:ascii="微软雅黑" w:eastAsia="微软雅黑" w:hAnsi="微软雅黑" w:cs="宋体" w:hint="eastAsia"/>
-          <w:color w:val="000000"/>
-          <w:kern w:val="0"/>
-          <w:szCs w:val="21"/>
-        </w:rPr>
-        <w:t>i</w:t>
-      </w:r>
-      <w:r>
-        <w:rPr>
-          <w:rFonts w:ascii="微软雅黑" w:eastAsia="微软雅黑" w:hAnsi="微软雅黑" w:cs="宋体" w:hint="eastAsia"/>
-          <w:color w:val="000000"/>
-          <w:kern w:val="0"/>
-          <w:szCs w:val="21"/>
-        </w:rPr>
-        <w:t>aning</w:t>
-      </w:r>
-      <w:proofErr w:type="spellEnd"/>
-      <w:r>
-        <w:rPr>
-          <w:rFonts w:ascii="微软雅黑" w:eastAsia="微软雅黑" w:hAnsi="微软雅黑" w:cs="宋体" w:hint="eastAsia"/>
-          <w:color w:val="000000"/>
-          <w:kern w:val="0"/>
-          <w:szCs w:val="21"/>
-        </w:rPr>
-        <w:t xml:space="preserve">/testing </w:t>
-      </w:r>
-      <w:proofErr w:type="spellStart"/>
-      <w:r>
-        <w:rPr>
-          <w:rFonts w:ascii="微软雅黑" w:eastAsia="微软雅黑" w:hAnsi="微软雅黑" w:cs="宋体" w:hint="eastAsia"/>
-          <w:color w:val="000000"/>
-          <w:kern w:val="0"/>
-          <w:szCs w:val="21"/>
-        </w:rPr>
-        <w:t>proceduce</w:t>
-      </w:r>
-      <w:proofErr w:type="spellEnd"/>
-      <w:r>
-        <w:rPr>
-          <w:rFonts w:ascii="微软雅黑" w:eastAsia="微软雅黑" w:hAnsi="微软雅黑" w:cs="宋体" w:hint="eastAsia"/>
-          <w:color w:val="000000"/>
-          <w:kern w:val="0"/>
-          <w:szCs w:val="21"/>
-        </w:rPr>
-        <w:t xml:space="preserve"> for linear regression</w:t>
-      </w:r>
-    </w:p>
-    <w:p>
-      <w:pPr>
-        <w:widowControl/>
-        <w:spacing w:line="0" w:lineRule="atLeast"/>
-        <w:ind w:firstLineChars="200" w:firstLine="420"/>
-        <w:jc w:val="left"/>
-        <w:rPr>
-          <w:rFonts w:ascii="微软雅黑" w:eastAsia="微软雅黑" w:hAnsi="微软雅黑" w:cs="宋体"/>
-          <w:color w:val="000000"/>
-          <w:kern w:val="0"/>
-          <w:szCs w:val="21"/>
-        </w:rPr>
-      </w:pPr>
-      <w:r>
-        <w:rPr>
-          <w:rFonts w:ascii="微软雅黑" w:eastAsia="微软雅黑" w:hAnsi="微软雅黑" w:cs="宋体" w:hint="eastAsia"/>
-          <w:color w:val="000000"/>
-          <w:kern w:val="0"/>
-          <w:szCs w:val="21"/>
-        </w:rPr>
-        <w:t> -- Learning parameter </w:t>
-      </w:r>
-      <w:r>
-        <w:rPr>
-          <w:rFonts w:ascii="微软雅黑" w:eastAsia="微软雅黑" w:hAnsi="微软雅黑" w:cs="宋体"/>
-          <w:noProof/>
-          <w:color w:val="000000"/>
-          <w:kern w:val="0"/>
-          <w:szCs w:val="21"/>
-        </w:rPr>
-        <w:drawing>
-          <wp:inline distT="0" distB="0" distL="0" distR="0">
-            <wp:extent cx="142875" cy="257175"/>
-            <wp:effectExtent l="0" t="0" r="9525" b="9525"/>
-            <wp:docPr id="44" name="图片 44" descr="C:\Users\phenix\AppData\Local\Temp\enhtmlclip\Image(31).png"/>
-            <wp:cNvGraphicFramePr>
-              <a:graphicFrameLocks xmlns:a="http://schemas.openxmlformats.org/drawingml/2006/main" noChangeAspect="1"/>
-            </wp:cNvGraphicFramePr>
-            <a:graphic xmlns:a="http://schemas.openxmlformats.org/drawingml/2006/main">
-              <a:graphicData uri="http://schemas.openxmlformats.org/drawingml/2006/picture">
-                <pic:pic xmlns:pic="http://schemas.openxmlformats.org/drawingml/2006/picture">
-                  <pic:nvPicPr>
-                    <pic:cNvPr id="0" name="Picture 65" descr="C:\Users\phenix\AppData\Local\Temp\enhtmlclip\Image(31).png"/>
-                    <pic:cNvPicPr>
-                      <a:picLocks noChangeAspect="1" noChangeArrowheads="1"/>
-                    </pic:cNvPicPr>
-                  </pic:nvPicPr>
-                  <pic:blipFill>
-                    <a:blip r:embed="rId34">
-                      <a:extLst>
-                        <a:ext uri="{28A0092B-C50C-407E-A947-70E740481C1C}">
-                          <a14:useLocalDpi xmlns:a14="http://schemas.microsoft.com/office/drawing/2010/main" val="0"/>
-                        </a:ext>
-                      </a:extLst>
-                    </a:blip>
-                    <a:srcRect/>
-                    <a:stretch>
-                      <a:fillRect/>
-                    </a:stretch>
-                  </pic:blipFill>
-                  <pic:spPr bwMode="auto">
-                    <a:xfrm>
-                      <a:off x="0" y="0"/>
-                      <a:ext cx="142875" cy="257175"/>
-                    </a:xfrm>
-                    <a:prstGeom prst="rect">
-                      <a:avLst/>
-                    </a:prstGeom>
-                    <a:noFill/>
-                    <a:ln>
-                      <a:noFill/>
-                    </a:ln>
-                  </pic:spPr>
-                </pic:pic>
-              </a:graphicData>
-            </a:graphic>
-          </wp:inline>
-        </w:drawing>
-      </w:r>
-      <w:r>
-        <w:rPr>
-          <w:rFonts w:ascii="微软雅黑" w:eastAsia="微软雅黑" w:hAnsi="微软雅黑" w:cs="宋体" w:hint="eastAsia"/>
-          <w:color w:val="000000"/>
-          <w:kern w:val="0"/>
-          <w:szCs w:val="21"/>
-        </w:rPr>
-        <w:t> from training data (minimizing training error J ())</w:t>
-      </w:r>
-    </w:p>
-    <w:p>
-      <w:pPr>
-        <w:widowControl/>
-        <w:spacing w:line="0" w:lineRule="atLeast"/>
-        <w:ind w:firstLineChars="200" w:firstLine="420"/>
-        <w:jc w:val="left"/>
-        <w:rPr>
-          <w:rFonts w:ascii="微软雅黑" w:eastAsia="微软雅黑" w:hAnsi="微软雅黑" w:cs="宋体"/>
-          <w:color w:val="000000"/>
-          <w:kern w:val="0"/>
-          <w:szCs w:val="21"/>
-        </w:rPr>
-      </w:pPr>
-      <w:r>
-        <w:rPr>
-          <w:rFonts w:ascii="微软雅黑" w:eastAsia="微软雅黑" w:hAnsi="微软雅黑" w:cs="宋体" w:hint="eastAsia"/>
-          <w:color w:val="000000"/>
-          <w:kern w:val="0"/>
-          <w:szCs w:val="21"/>
-        </w:rPr>
-        <w:t>--compute test set error:</w:t>
-      </w:r>
-    </w:p>
-    <w:p>
-      <w:pPr>
-        <w:widowControl/>
-        <w:spacing w:line="0" w:lineRule="atLeast"/>
-        <w:ind w:firstLineChars="200" w:firstLine="420"/>
-        <w:jc w:val="left"/>
-        <w:rPr>
-          <w:rFonts w:ascii="微软雅黑" w:eastAsia="微软雅黑" w:hAnsi="微软雅黑" w:cs="宋体"/>
-          <w:color w:val="000000"/>
-          <w:kern w:val="0"/>
-          <w:szCs w:val="21"/>
-        </w:rPr>
-      </w:pPr>
-      <w:r>
-        <w:rPr>
-          <w:rFonts w:ascii="微软雅黑" w:eastAsia="微软雅黑" w:hAnsi="微软雅黑" w:cs="宋体"/>
-          <w:noProof/>
-          <w:color w:val="000000"/>
-          <w:kern w:val="0"/>
-          <w:szCs w:val="21"/>
-        </w:rPr>
-        <w:drawing>
-          <wp:inline distT="0" distB="0" distL="0" distR="0">
-            <wp:extent cx="4248150" cy="695325"/>
-            <wp:effectExtent l="0" t="0" r="0" b="9525"/>
-            <wp:docPr id="43" name="图片 43" descr="C:\Users\phenix\AppData\Local\Temp\enhtmlclip\Image(32).png"/>
-            <wp:cNvGraphicFramePr>
-              <a:graphicFrameLocks xmlns:a="http://schemas.openxmlformats.org/drawingml/2006/main" noChangeAspect="1"/>
-            </wp:cNvGraphicFramePr>
-            <a:graphic xmlns:a="http://schemas.openxmlformats.org/drawingml/2006/main">
-              <a:graphicData uri="http://schemas.openxmlformats.org/drawingml/2006/picture">
-                <pic:pic xmlns:pic="http://schemas.openxmlformats.org/drawingml/2006/picture">
-                  <pic:nvPicPr>
-                    <pic:cNvPr id="0" name="Picture 66" descr="C:\Users\phenix\AppData\Local\Temp\enhtmlclip\Image(32).png"/>
-                    <pic:cNvPicPr>
-                      <a:picLocks noChangeAspect="1" noChangeArrowheads="1"/>
-                    </pic:cNvPicPr>
-                  </pic:nvPicPr>
-                  <pic:blipFill>
-                    <a:blip r:embed="rId35">
-                      <a:extLst>
-                        <a:ext uri="{28A0092B-C50C-407E-A947-70E740481C1C}">
-                          <a14:useLocalDpi xmlns:a14="http://schemas.microsoft.com/office/drawing/2010/main" val="0"/>
-                        </a:ext>
-                      </a:extLst>
-                    </a:blip>
-                    <a:srcRect/>
-                    <a:stretch>
-                      <a:fillRect/>
-                    </a:stretch>
-                  </pic:blipFill>
-                  <pic:spPr bwMode="auto">
-                    <a:xfrm>
-                      <a:off x="0" y="0"/>
-                      <a:ext cx="4248150" cy="695325"/>
-                    </a:xfrm>
-                    <a:prstGeom prst="rect">
-                      <a:avLst/>
-                    </a:prstGeom>
-                    <a:noFill/>
-                    <a:ln>
-                      <a:noFill/>
-                    </a:ln>
-                  </pic:spPr>
-                </pic:pic>
-              </a:graphicData>
-            </a:graphic>
-          </wp:inline>
-        </w:drawing>
-      </w:r>
-    </w:p>
-    <w:p>
-      <w:pPr>
-        <w:widowControl/>
-        <w:spacing w:line="0" w:lineRule="atLeast"/>
-        <w:ind w:firstLineChars="100" w:firstLine="210"/>
-        <w:jc w:val="left"/>
-        <w:rPr>
-          <w:rFonts w:ascii="微软雅黑" w:eastAsia="微软雅黑" w:hAnsi="微软雅黑" w:cs="宋体"/>
-          <w:color w:val="000000"/>
-          <w:kern w:val="0"/>
-          <w:szCs w:val="21"/>
-        </w:rPr>
-      </w:pPr>
-      <w:r>
-        <w:rPr>
-          <w:rFonts w:ascii="微软雅黑" w:eastAsia="微软雅黑" w:hAnsi="微软雅黑" w:cs="宋体" w:hint="eastAsia"/>
-          <w:color w:val="000000"/>
-          <w:kern w:val="0"/>
-          <w:szCs w:val="21"/>
-        </w:rPr>
-        <w:t xml:space="preserve">Training/testing </w:t>
-      </w:r>
-      <w:proofErr w:type="spellStart"/>
-      <w:r>
-        <w:rPr>
-          <w:rFonts w:ascii="微软雅黑" w:eastAsia="微软雅黑" w:hAnsi="微软雅黑" w:cs="宋体" w:hint="eastAsia"/>
-          <w:color w:val="000000"/>
-          <w:kern w:val="0"/>
-          <w:szCs w:val="21"/>
-        </w:rPr>
-        <w:t>proceduce</w:t>
-      </w:r>
-      <w:proofErr w:type="spellEnd"/>
-      <w:r>
-        <w:rPr>
-          <w:rFonts w:ascii="微软雅黑" w:eastAsia="微软雅黑" w:hAnsi="微软雅黑" w:cs="宋体" w:hint="eastAsia"/>
-          <w:color w:val="000000"/>
-          <w:kern w:val="0"/>
-          <w:szCs w:val="21"/>
-        </w:rPr>
-        <w:t xml:space="preserve"> for logistic regression</w:t>
-      </w:r>
-    </w:p>
-    <w:p>
-      <w:pPr>
-        <w:widowControl/>
-        <w:spacing w:line="0" w:lineRule="atLeast"/>
-        <w:ind w:firstLineChars="200" w:firstLine="420"/>
-        <w:jc w:val="left"/>
-        <w:rPr>
-          <w:rFonts w:ascii="微软雅黑" w:eastAsia="微软雅黑" w:hAnsi="微软雅黑" w:cs="宋体"/>
-          <w:color w:val="000000"/>
-          <w:kern w:val="0"/>
-          <w:szCs w:val="21"/>
-        </w:rPr>
-      </w:pPr>
-      <w:r>
-        <w:rPr>
-          <w:rFonts w:ascii="微软雅黑" w:eastAsia="微软雅黑" w:hAnsi="微软雅黑" w:cs="宋体" w:hint="eastAsia"/>
-          <w:color w:val="000000"/>
-          <w:kern w:val="0"/>
-          <w:szCs w:val="21"/>
-        </w:rPr>
-        <w:t> -- Lear</w:t>
-      </w:r>
-      <w:r>
-        <w:rPr>
-          <w:rFonts w:ascii="微软雅黑" w:eastAsia="微软雅黑" w:hAnsi="微软雅黑" w:cs="宋体" w:hint="eastAsia"/>
-          <w:color w:val="000000"/>
-          <w:kern w:val="0"/>
-          <w:szCs w:val="21"/>
-        </w:rPr>
-        <w:t>ning</w:t>
-      </w:r>
-      <w:proofErr w:type="gramStart"/>
-      <w:r>
-        <w:rPr>
-          <w:rFonts w:ascii="微软雅黑" w:eastAsia="微软雅黑" w:hAnsi="微软雅黑" w:cs="宋体" w:hint="eastAsia"/>
-          <w:color w:val="000000"/>
-          <w:kern w:val="0"/>
-          <w:szCs w:val="21"/>
-        </w:rPr>
-        <w:t>  from</w:t>
-      </w:r>
-      <w:proofErr w:type="gramEnd"/>
-      <w:r>
-        <w:rPr>
-          <w:rFonts w:ascii="微软雅黑" w:eastAsia="微软雅黑" w:hAnsi="微软雅黑" w:cs="宋体" w:hint="eastAsia"/>
-          <w:color w:val="000000"/>
-          <w:kern w:val="0"/>
-          <w:szCs w:val="21"/>
-        </w:rPr>
-        <w:t xml:space="preserve"> train</w:t>
-      </w:r>
-      <w:r>
-        <w:rPr>
-          <w:rFonts w:ascii="微软雅黑" w:eastAsia="微软雅黑" w:hAnsi="微软雅黑" w:cs="宋体" w:hint="eastAsia"/>
-          <w:color w:val="000000"/>
-          <w:kern w:val="0"/>
-          <w:szCs w:val="21"/>
-        </w:rPr>
-        <w:t>ing data</w:t>
-      </w:r>
-    </w:p>
-    <w:p>
-      <w:pPr>
-        <w:widowControl/>
-        <w:spacing w:line="0" w:lineRule="atLeast"/>
-        <w:jc w:val="left"/>
-        <w:rPr>
-          <w:rFonts w:ascii="微软雅黑" w:eastAsia="微软雅黑" w:hAnsi="微软雅黑" w:cs="宋体"/>
-          <w:color w:val="000000"/>
-          <w:kern w:val="0"/>
-          <w:szCs w:val="21"/>
-        </w:rPr>
-      </w:pPr>
-      <w:r>
-        <w:rPr>
-          <w:rFonts w:ascii="微软雅黑" w:eastAsia="微软雅黑" w:hAnsi="微软雅黑" w:cs="宋体" w:hint="eastAsia"/>
-          <w:color w:val="000000"/>
-          <w:kern w:val="0"/>
-          <w:szCs w:val="21"/>
-        </w:rPr>
-        <w:t> </w:t>
-      </w:r>
-      <w:r>
-        <w:rPr>
-          <w:rFonts w:ascii="微软雅黑" w:eastAsia="微软雅黑" w:hAnsi="微软雅黑" w:cs="宋体"/>
-          <w:color w:val="000000"/>
-          <w:kern w:val="0"/>
-          <w:szCs w:val="21"/>
-        </w:rPr>
-        <w:t xml:space="preserve">    </w:t>
-      </w:r>
-      <w:r>
-        <w:rPr>
-          <w:rFonts w:ascii="微软雅黑" w:eastAsia="微软雅黑" w:hAnsi="微软雅黑" w:cs="宋体" w:hint="eastAsia"/>
-          <w:color w:val="000000"/>
-          <w:kern w:val="0"/>
-          <w:szCs w:val="21"/>
-        </w:rPr>
-        <w:t>-- Compute test set error: </w:t>
-      </w:r>
-    </w:p>
-    <w:p>
-      <w:pPr>
-        <w:widowControl/>
-        <w:spacing w:line="0" w:lineRule="atLeast"/>
-        <w:ind w:left="420" w:hangingChars="200" w:hanging="420"/>
-        <w:jc w:val="left"/>
-        <w:rPr>
-          <w:rFonts w:ascii="微软雅黑" w:eastAsia="微软雅黑" w:hAnsi="微软雅黑" w:cs="宋体"/>
-          <w:color w:val="000000"/>
-          <w:kern w:val="0"/>
-          <w:szCs w:val="21"/>
-        </w:rPr>
-      </w:pPr>
-      <w:r>
-        <w:rPr>
-          <w:rFonts w:ascii="微软雅黑" w:eastAsia="微软雅黑" w:hAnsi="微软雅黑" w:cs="宋体" w:hint="eastAsia"/>
-          <w:color w:val="000000"/>
-          <w:kern w:val="0"/>
-          <w:szCs w:val="21"/>
-        </w:rPr>
-        <w:t>    </w:t>
-      </w:r>
-      <w:r>
-        <w:rPr>
-          <w:rFonts w:ascii="微软雅黑" w:eastAsia="微软雅黑" w:hAnsi="微软雅黑" w:cs="宋体"/>
-          <w:noProof/>
-          <w:color w:val="000000"/>
-          <w:kern w:val="0"/>
-          <w:szCs w:val="21"/>
-        </w:rPr>
-        <w:drawing>
-          <wp:inline distT="0" distB="0" distL="0" distR="0">
-            <wp:extent cx="5391150" cy="609600"/>
-            <wp:effectExtent l="0" t="0" r="0" b="0"/>
-            <wp:docPr id="42" name="图片 42" descr="C:\Users\phenix\AppData\Local\Temp\enhtmlclip\Image(33).png"/>
-            <wp:cNvGraphicFramePr>
-              <a:graphicFrameLocks xmlns:a="http://schemas.openxmlformats.org/drawingml/2006/main" noChangeAspect="1"/>
-            </wp:cNvGraphicFramePr>
-            <a:graphic xmlns:a="http://schemas.openxmlformats.org/drawingml/2006/main">
-              <a:graphicData uri="http://schemas.openxmlformats.org/drawingml/2006/picture">
-                <pic:pic xmlns:pic="http://schemas.openxmlformats.org/drawingml/2006/picture">
-                  <pic:nvPicPr>
-                    <pic:cNvPr id="0" name="Picture 67" descr="C:\Users\phenix\AppData\Local\Temp\enhtmlclip\Image(33).png"/>
-                    <pic:cNvPicPr>
-                      <a:picLocks noChangeAspect="1" noChangeArrowheads="1"/>
-                    </pic:cNvPicPr>
-                  </pic:nvPicPr>
-                  <pic:blipFill>
-                    <a:blip r:embed="rId36">
-                      <a:extLst>
-                        <a:ext uri="{28A0092B-C50C-407E-A947-70E740481C1C}">
-                          <a14:useLocalDpi xmlns:a14="http://schemas.microsoft.com/office/drawing/2010/main" val="0"/>
-                        </a:ext>
-                      </a:extLst>
-                    </a:blip>
-                    <a:srcRect/>
-                    <a:stretch>
-                      <a:fillRect/>
-                    </a:stretch>
-                  </pic:blipFill>
-                  <pic:spPr bwMode="auto">
-                    <a:xfrm>
-                      <a:off x="0" y="0"/>
-                      <a:ext cx="5391150" cy="609600"/>
-                    </a:xfrm>
-                    <a:prstGeom prst="rect">
-                      <a:avLst/>
-                    </a:prstGeom>
-                    <a:noFill/>
-                    <a:ln>
-                      <a:noFill/>
-                    </a:ln>
-                  </pic:spPr>
-                </pic:pic>
-              </a:graphicData>
-            </a:graphic>
-          </wp:inline>
-        </w:drawing>
-      </w:r>
-    </w:p>
-    <w:p>
-      <w:pPr>
-        <w:widowControl/>
-        <w:spacing w:line="0" w:lineRule="atLeast"/>
-        <w:ind w:firstLineChars="200" w:firstLine="420"/>
-        <w:jc w:val="left"/>
-        <w:rPr>
-          <w:rFonts w:ascii="微软雅黑" w:eastAsia="微软雅黑" w:hAnsi="微软雅黑" w:cs="宋体"/>
-          <w:color w:val="000000"/>
-          <w:kern w:val="0"/>
-          <w:szCs w:val="21"/>
-        </w:rPr>
-      </w:pPr>
-      <w:r>
-        <w:rPr>
-          <w:rFonts w:ascii="微软雅黑" w:eastAsia="微软雅黑" w:hAnsi="微软雅黑" w:cs="宋体" w:hint="eastAsia"/>
-          <w:color w:val="000000"/>
-          <w:kern w:val="0"/>
-          <w:szCs w:val="21"/>
-        </w:rPr>
-        <w:t>-- Misclassification error (0/1 misclassification error):</w:t>
-      </w:r>
-    </w:p>
-    <w:p>
-      <w:pPr>
-        <w:widowControl/>
-        <w:spacing w:line="0" w:lineRule="atLeast"/>
-        <w:jc w:val="left"/>
-        <w:rPr>
-          <w:rFonts w:ascii="微软雅黑" w:eastAsia="微软雅黑" w:hAnsi="微软雅黑" w:cs="宋体"/>
-          <w:color w:val="000000"/>
-          <w:kern w:val="0"/>
-          <w:szCs w:val="21"/>
-        </w:rPr>
-      </w:pPr>
-      <w:r>
-        <w:rPr>
-          <w:rFonts w:ascii="微软雅黑" w:eastAsia="微软雅黑" w:hAnsi="微软雅黑" w:cs="宋体"/>
-          <w:noProof/>
-          <w:color w:val="000000"/>
-          <w:kern w:val="0"/>
-          <w:szCs w:val="21"/>
-        </w:rPr>
-        <w:drawing>
-          <wp:inline distT="0" distB="0" distL="0" distR="0">
-            <wp:extent cx="5332967" cy="1169566"/>
-            <wp:effectExtent l="0" t="0" r="1270" b="0"/>
-            <wp:docPr id="41" name="图片 41" descr="C:\Users\phenix\AppData\Local\Temp\enhtmlclip\Image(34).png"/>
-            <wp:cNvGraphicFramePr>
-              <a:graphicFrameLocks xmlns:a="http://schemas.openxmlformats.org/drawingml/2006/main" noChangeAspect="1"/>
-            </wp:cNvGraphicFramePr>
-            <a:graphic xmlns:a="http://schemas.openxmlformats.org/drawingml/2006/main">
-              <a:graphicData uri="http://schemas.openxmlformats.org/drawingml/2006/picture">
-                <pic:pic xmlns:pic="http://schemas.openxmlformats.org/drawingml/2006/picture">
-                  <pic:nvPicPr>
-                    <pic:cNvPr id="0" name="Picture 68" descr="C:\Users\phenix\AppData\Local\Temp\enhtmlclip\Image(34).png"/>
-                    <pic:cNvPicPr>
-                      <a:picLocks noChangeAspect="1" noChangeArrowheads="1"/>
-                    </pic:cNvPicPr>
-                  </pic:nvPicPr>
-                  <pic:blipFill>
-                    <a:blip r:embed="rId37">
-                      <a:extLst>
-                        <a:ext uri="{28A0092B-C50C-407E-A947-70E740481C1C}">
-                          <a14:useLocalDpi xmlns:a14="http://schemas.microsoft.com/office/drawing/2010/main" val="0"/>
-                        </a:ext>
-                      </a:extLst>
-                    </a:blip>
-                    <a:srcRect/>
-                    <a:stretch>
-                      <a:fillRect/>
-                    </a:stretch>
-                  </pic:blipFill>
-                  <pic:spPr bwMode="auto">
-                    <a:xfrm>
-                      <a:off x="0" y="0"/>
-                      <a:ext cx="5386245" cy="1181250"/>
-                    </a:xfrm>
-                    <a:prstGeom prst="rect">
-                      <a:avLst/>
-                    </a:prstGeom>
-                    <a:noFill/>
-                    <a:ln>
-                      <a:noFill/>
-                    </a:ln>
-                  </pic:spPr>
-                </pic:pic>
-              </a:graphicData>
-            </a:graphic>
-          </wp:inline>
-        </w:drawing>
-      </w:r>
-    </w:p>
-    <w:p>
-      <w:pPr>
-        <w:widowControl/>
-        <w:spacing w:line="0" w:lineRule="atLeast"/>
-        <w:jc w:val="left"/>
-        <w:rPr>
-          <w:rFonts w:ascii="微软雅黑" w:eastAsia="微软雅黑" w:hAnsi="微软雅黑" w:cs="宋体"/>
-          <w:color w:val="000000"/>
-          <w:kern w:val="0"/>
-          <w:szCs w:val="21"/>
-        </w:rPr>
-      </w:pPr>
-    </w:p>
-    <w:p>
-      <w:pPr>
-        <w:widowControl/>
-        <w:spacing w:line="0" w:lineRule="atLeast"/>
-        <w:jc w:val="left"/>
-        <w:rPr>
-          <w:rStyle w:val="a8"/>
-        </w:rPr>
-      </w:pPr>
-      <w:r>
-        <w:rPr>
-          <w:rStyle w:val="a8"/>
-          <w:rFonts w:hint="eastAsia"/>
-        </w:rPr>
-        <w:t>Model Selection and Train</w:t>
-      </w:r>
-      <w:r>
-        <w:rPr>
-          <w:rStyle w:val="a8"/>
-          <w:rFonts w:hint="eastAsia"/>
-        </w:rPr>
-        <w:t>i</w:t>
-      </w:r>
-      <w:r>
-        <w:rPr>
-          <w:rStyle w:val="a8"/>
-          <w:rFonts w:hint="eastAsia"/>
-        </w:rPr>
-        <w:t>n</w:t>
-      </w:r>
-      <w:r>
-        <w:rPr>
-          <w:rStyle w:val="a8"/>
-          <w:rFonts w:hint="eastAsia"/>
-        </w:rPr>
-        <w:t>g</w:t>
-      </w:r>
-      <w:r>
-        <w:rPr>
-          <w:rStyle w:val="a8"/>
-          <w:rFonts w:hint="eastAsia"/>
-        </w:rPr>
-        <w:t>/validation/Test Sets</w:t>
-      </w:r>
-    </w:p>
-    <w:p>
-      <w:pPr>
-        <w:widowControl/>
-        <w:spacing w:line="0" w:lineRule="atLeast"/>
-        <w:jc w:val="left"/>
-        <w:rPr>
-          <w:rFonts w:ascii="微软雅黑" w:eastAsia="微软雅黑" w:hAnsi="微软雅黑" w:cs="宋体"/>
-          <w:color w:val="000000"/>
-          <w:kern w:val="0"/>
-          <w:szCs w:val="21"/>
-        </w:rPr>
-      </w:pPr>
-    </w:p>
-    <w:p>
-      <w:pPr>
-        <w:widowControl/>
-        <w:spacing w:line="0" w:lineRule="atLeast"/>
-        <w:jc w:val="left"/>
-        <w:rPr>
-          <w:rFonts w:ascii="微软雅黑" w:eastAsia="微软雅黑" w:hAnsi="微软雅黑" w:cs="宋体"/>
-          <w:color w:val="000000"/>
-          <w:kern w:val="0"/>
-          <w:szCs w:val="21"/>
-        </w:rPr>
-      </w:pPr>
-      <w:r>
-        <w:rPr>
-          <w:rFonts w:ascii="微软雅黑" w:eastAsia="微软雅黑" w:hAnsi="微软雅黑" w:cs="宋体" w:hint="eastAsia"/>
-          <w:color w:val="000000"/>
-          <w:kern w:val="0"/>
-          <w:szCs w:val="21"/>
-        </w:rPr>
-        <w:t>60% Training Set</w:t>
-      </w:r>
-      <w:r>
-        <w:rPr>
-          <w:rFonts w:ascii="微软雅黑" w:eastAsia="微软雅黑" w:hAnsi="微软雅黑" w:cs="宋体"/>
-          <w:color w:val="000000"/>
-          <w:kern w:val="0"/>
-          <w:szCs w:val="21"/>
-        </w:rPr>
-        <w:t>,</w:t>
-      </w:r>
-      <w:r>
-        <w:rPr>
-          <w:rFonts w:ascii="微软雅黑" w:eastAsia="微软雅黑" w:hAnsi="微软雅黑" w:cs="宋体" w:hint="eastAsia"/>
-          <w:color w:val="000000"/>
-          <w:kern w:val="0"/>
-          <w:szCs w:val="21"/>
-        </w:rPr>
-        <w:t xml:space="preserve"> 20% </w:t>
-      </w:r>
-      <w:proofErr w:type="spellStart"/>
-      <w:r>
-        <w:rPr>
-          <w:rFonts w:ascii="微软雅黑" w:eastAsia="微软雅黑" w:hAnsi="微软雅黑" w:cs="宋体" w:hint="eastAsia"/>
-          <w:color w:val="000000"/>
-          <w:kern w:val="0"/>
-          <w:szCs w:val="21"/>
-        </w:rPr>
-        <w:t>crsoss</w:t>
-      </w:r>
-      <w:proofErr w:type="spellEnd"/>
-      <w:r>
-        <w:rPr>
-          <w:rFonts w:ascii="微软雅黑" w:eastAsia="微软雅黑" w:hAnsi="微软雅黑" w:cs="宋体" w:hint="eastAsia"/>
-          <w:color w:val="000000"/>
-          <w:kern w:val="0"/>
-          <w:szCs w:val="21"/>
-        </w:rPr>
-        <w:t xml:space="preserve"> </w:t>
-      </w:r>
-      <w:proofErr w:type="spellStart"/>
-      <w:r>
-        <w:rPr>
-          <w:rFonts w:ascii="微软雅黑" w:eastAsia="微软雅黑" w:hAnsi="微软雅黑" w:cs="宋体" w:hint="eastAsia"/>
-          <w:color w:val="000000"/>
-          <w:kern w:val="0"/>
-          <w:szCs w:val="21"/>
-        </w:rPr>
-        <w:t>Validataion</w:t>
-      </w:r>
-      <w:proofErr w:type="spellEnd"/>
-      <w:r>
-        <w:rPr>
-          <w:rFonts w:ascii="微软雅黑" w:eastAsia="微软雅黑" w:hAnsi="微软雅黑" w:cs="宋体" w:hint="eastAsia"/>
-          <w:color w:val="000000"/>
-          <w:kern w:val="0"/>
-          <w:szCs w:val="21"/>
-        </w:rPr>
-        <w:t xml:space="preserve"> </w:t>
-      </w:r>
-      <w:proofErr w:type="gramStart"/>
-      <w:r>
-        <w:rPr>
-          <w:rFonts w:ascii="微软雅黑" w:eastAsia="微软雅黑" w:hAnsi="微软雅黑" w:cs="宋体" w:hint="eastAsia"/>
-          <w:color w:val="000000"/>
-          <w:kern w:val="0"/>
-          <w:szCs w:val="21"/>
-        </w:rPr>
-        <w:t>set ,</w:t>
-      </w:r>
-      <w:proofErr w:type="gramEnd"/>
-      <w:r>
-        <w:rPr>
-          <w:rFonts w:ascii="微软雅黑" w:eastAsia="微软雅黑" w:hAnsi="微软雅黑" w:cs="宋体" w:hint="eastAsia"/>
-          <w:color w:val="000000"/>
-          <w:kern w:val="0"/>
-          <w:szCs w:val="21"/>
-        </w:rPr>
-        <w:t xml:space="preserve"> 20% test set</w:t>
-      </w:r>
-    </w:p>
-    <w:p>
-      <w:pPr>
-        <w:widowControl/>
-        <w:spacing w:line="0" w:lineRule="atLeast"/>
-        <w:jc w:val="left"/>
-        <w:rPr>
-          <w:rFonts w:ascii="微软雅黑" w:eastAsia="微软雅黑" w:hAnsi="微软雅黑" w:cs="宋体"/>
-          <w:color w:val="000000"/>
-          <w:kern w:val="0"/>
-          <w:szCs w:val="21"/>
-        </w:rPr>
-      </w:pPr>
-      <w:r>
-        <w:rPr>
-          <w:rFonts w:ascii="微软雅黑" w:eastAsia="微软雅黑" w:hAnsi="微软雅黑" w:cs="宋体"/>
-          <w:noProof/>
-          <w:color w:val="000000"/>
-          <w:kern w:val="0"/>
-          <w:szCs w:val="21"/>
-        </w:rPr>
-        <w:drawing>
-          <wp:inline distT="0" distB="0" distL="0" distR="0">
-            <wp:extent cx="5407183" cy="2838450"/>
-            <wp:effectExtent l="0" t="0" r="3175" b="0"/>
-            <wp:docPr id="40" name="图片 40" descr="C:\Users\phenix\AppData\Local\Temp\enhtmlclip\Image(35).png"/>
-            <wp:cNvGraphicFramePr>
-              <a:graphicFrameLocks xmlns:a="http://schemas.openxmlformats.org/drawingml/2006/main" noChangeAspect="1"/>
-            </wp:cNvGraphicFramePr>
-            <a:graphic xmlns:a="http://schemas.openxmlformats.org/drawingml/2006/main">
-              <a:graphicData uri="http://schemas.openxmlformats.org/drawingml/2006/picture">
-                <pic:pic xmlns:pic="http://schemas.openxmlformats.org/drawingml/2006/picture">
-                  <pic:nvPicPr>
-                    <pic:cNvPr id="0" name="Picture 69" descr="C:\Users\phenix\AppData\Local\Temp\enhtmlclip\Image(35).png"/>
-                    <pic:cNvPicPr>
-                      <a:picLocks noChangeAspect="1" noChangeArrowheads="1"/>
-                    </pic:cNvPicPr>
-                  </pic:nvPicPr>
-                  <pic:blipFill>
-                    <a:blip r:embed="rId38">
-                      <a:extLst>
-                        <a:ext uri="{28A0092B-C50C-407E-A947-70E740481C1C}">
-                          <a14:useLocalDpi xmlns:a14="http://schemas.microsoft.com/office/drawing/2010/main" val="0"/>
-                        </a:ext>
-                      </a:extLst>
-                    </a:blip>
-                    <a:srcRect/>
-                    <a:stretch>
-                      <a:fillRect/>
-                    </a:stretch>
-                  </pic:blipFill>
-                  <pic:spPr bwMode="auto">
-                    <a:xfrm>
-                      <a:off x="0" y="0"/>
-                      <a:ext cx="5412985" cy="2841496"/>
-                    </a:xfrm>
-                    <a:prstGeom prst="rect">
-                      <a:avLst/>
-                    </a:prstGeom>
-                    <a:noFill/>
-                    <a:ln>
-                      <a:noFill/>
-                    </a:ln>
-                  </pic:spPr>
-                </pic:pic>
-              </a:graphicData>
-            </a:graphic>
-          </wp:inline>
-        </w:drawing>
-      </w:r>
-    </w:p>
-    <w:p>
-      <w:pPr>
-        <w:widowControl/>
-        <w:spacing w:line="0" w:lineRule="atLeast"/>
-        <w:jc w:val="left"/>
-        <w:rPr>
-          <w:rFonts w:ascii="微软雅黑" w:eastAsia="微软雅黑" w:hAnsi="微软雅黑" w:cs="宋体"/>
-          <w:color w:val="000000"/>
-          <w:kern w:val="0"/>
-          <w:szCs w:val="21"/>
-        </w:rPr>
-      </w:pPr>
-      <w:r>
-        <w:rPr>
-          <w:rFonts w:ascii="微软雅黑" w:eastAsia="微软雅黑" w:hAnsi="微软雅黑" w:cs="宋体"/>
-          <w:noProof/>
-          <w:color w:val="000000"/>
-          <w:kern w:val="0"/>
-          <w:szCs w:val="21"/>
-        </w:rPr>
-        <w:drawing>
-          <wp:inline distT="0" distB="0" distL="0" distR="0">
-            <wp:extent cx="5791200" cy="2771775"/>
-            <wp:effectExtent l="0" t="0" r="0" b="9525"/>
-            <wp:docPr id="39" name="图片 39" descr="C:\Users\phenix\AppData\Local\Temp\enhtmlclip\Image(36).png"/>
-            <wp:cNvGraphicFramePr>
-              <a:graphicFrameLocks xmlns:a="http://schemas.openxmlformats.org/drawingml/2006/main" noChangeAspect="1"/>
-            </wp:cNvGraphicFramePr>
-            <a:graphic xmlns:a="http://schemas.openxmlformats.org/drawingml/2006/main">
-              <a:graphicData uri="http://schemas.openxmlformats.org/drawingml/2006/picture">
-                <pic:pic xmlns:pic="http://schemas.openxmlformats.org/drawingml/2006/picture">
-                  <pic:nvPicPr>
-                    <pic:cNvPr id="0" name="Picture 70" descr="C:\Users\phenix\AppData\Local\Temp\enhtmlclip\Image(36).png"/>
-                    <pic:cNvPicPr>
-                      <a:picLocks noChangeAspect="1" noChangeArrowheads="1"/>
-                    </pic:cNvPicPr>
-                  </pic:nvPicPr>
-                  <pic:blipFill>
-                    <a:blip r:embed="rId39">
-                      <a:extLst>
-                        <a:ext uri="{28A0092B-C50C-407E-A947-70E740481C1C}">
-                          <a14:useLocalDpi xmlns:a14="http://schemas.microsoft.com/office/drawing/2010/main" val="0"/>
-                        </a:ext>
-                      </a:extLst>
-                    </a:blip>
-                    <a:srcRect/>
-                    <a:stretch>
-                      <a:fillRect/>
-                    </a:stretch>
-                  </pic:blipFill>
-                  <pic:spPr bwMode="auto">
-                    <a:xfrm>
-                      <a:off x="0" y="0"/>
-                      <a:ext cx="5791200" cy="2771775"/>
-                    </a:xfrm>
-                    <a:prstGeom prst="rect">
-                      <a:avLst/>
-                    </a:prstGeom>
-                    <a:noFill/>
-                    <a:ln>
-                      <a:noFill/>
-                    </a:ln>
-                  </pic:spPr>
-                </pic:pic>
-              </a:graphicData>
-            </a:graphic>
-          </wp:inline>
-        </w:drawing>
-      </w:r>
-    </w:p>
-    <w:p>
-      <w:pPr>
-        <w:widowControl/>
-        <w:spacing w:line="0" w:lineRule="atLeast"/>
-        <w:jc w:val="left"/>
-        <w:rPr>
-          <w:rFonts w:ascii="微软雅黑" w:eastAsia="微软雅黑" w:hAnsi="微软雅黑" w:cs="宋体"/>
-          <w:color w:val="000000"/>
-          <w:kern w:val="0"/>
-          <w:szCs w:val="21"/>
-        </w:rPr>
-      </w:pPr>
-      <w:r>
-        <w:rPr>
-          <w:noProof/>
-        </w:rPr>
-        <w:drawing>
-          <wp:inline distT="0" distB="0" distL="0" distR="0" wp14:anchorId="19C94AFC" wp14:editId="6C580EDF">
-            <wp:extent cx="5153025" cy="2675890"/>
-            <wp:effectExtent l="0" t="0" r="9525" b="0"/>
-            <wp:docPr id="23" name="图片 23"/>
-            <wp:cNvGraphicFramePr>
-              <a:graphicFrameLocks xmlns:a="http://schemas.openxmlformats.org/drawingml/2006/main" noChangeAspect="1"/>
-            </wp:cNvGraphicFramePr>
-            <a:graphic xmlns:a="http://schemas.openxmlformats.org/drawingml/2006/main">
-              <a:graphicData uri="http://schemas.openxmlformats.org/drawingml/2006/picture">
-                <pic:pic xmlns:pic="http://schemas.openxmlformats.org/drawingml/2006/picture">
-                  <pic:nvPicPr>
-                    <pic:cNvPr id="1" name=""/>
-                    <pic:cNvPicPr/>
-                  </pic:nvPicPr>
-                  <pic:blipFill>
-                    <a:blip r:embed="rId40"/>
-                    <a:stretch>
-                      <a:fillRect/>
-                    </a:stretch>
-                  </pic:blipFill>
-                  <pic:spPr>
-                    <a:xfrm>
-                      <a:off x="0" y="0"/>
-                      <a:ext cx="5183916" cy="2691931"/>
-                    </a:xfrm>
-                    <a:prstGeom prst="rect">
-                      <a:avLst/>
-                    </a:prstGeom>
-                  </pic:spPr>
-                </pic:pic>
-              </a:graphicData>
-            </a:graphic>
-          </wp:inline>
-        </w:drawing>
-      </w:r>
-    </w:p>
-    <w:p>
-      <w:pPr>
-        <w:widowControl/>
-        <w:spacing w:line="0" w:lineRule="atLeast"/>
-        <w:jc w:val="left"/>
-        <w:rPr>
-          <w:rFonts w:ascii="微软雅黑" w:eastAsia="微软雅黑" w:hAnsi="微软雅黑" w:cs="宋体"/>
-          <w:color w:val="000000"/>
-          <w:kern w:val="0"/>
-          <w:szCs w:val="21"/>
-        </w:rPr>
-      </w:pPr>
-      <w:r>
-        <w:rPr>
-          <w:rFonts w:ascii="微软雅黑" w:eastAsia="微软雅黑" w:hAnsi="微软雅黑" w:cs="宋体" w:hint="eastAsia"/>
-          <w:color w:val="000000"/>
-          <w:kern w:val="0"/>
-          <w:szCs w:val="21"/>
-        </w:rPr>
-        <w:lastRenderedPageBreak/>
-        <w:t>Diagnosing Bias vs Variance</w:t>
-      </w:r>
-    </w:p>
-    <w:p>
-      <w:pPr>
-        <w:widowControl/>
-        <w:spacing w:line="0" w:lineRule="atLeast"/>
-        <w:jc w:val="left"/>
-        <w:rPr>
-          <w:rFonts w:ascii="微软雅黑" w:eastAsia="微软雅黑" w:hAnsi="微软雅黑" w:cs="宋体"/>
-          <w:color w:val="000000"/>
-          <w:kern w:val="0"/>
-          <w:szCs w:val="21"/>
-        </w:rPr>
-      </w:pPr>
-      <w:r>
-        <w:rPr>
-          <w:rFonts w:ascii="微软雅黑" w:eastAsia="微软雅黑" w:hAnsi="微软雅黑" w:cs="宋体"/>
-          <w:noProof/>
-          <w:color w:val="000000"/>
-          <w:kern w:val="0"/>
-          <w:szCs w:val="21"/>
-        </w:rPr>
-        <w:drawing>
-          <wp:inline distT="0" distB="0" distL="0" distR="0">
-            <wp:extent cx="4912971" cy="2472611"/>
-            <wp:effectExtent l="0" t="0" r="2540" b="4445"/>
-            <wp:docPr id="38" name="图片 38" descr="C:\Users\phenix\AppData\Local\Temp\enhtmlclip\Image(37).png"/>
-            <wp:cNvGraphicFramePr>
-              <a:graphicFrameLocks xmlns:a="http://schemas.openxmlformats.org/drawingml/2006/main" noChangeAspect="1"/>
-            </wp:cNvGraphicFramePr>
-            <a:graphic xmlns:a="http://schemas.openxmlformats.org/drawingml/2006/main">
-              <a:graphicData uri="http://schemas.openxmlformats.org/drawingml/2006/picture">
-                <pic:pic xmlns:pic="http://schemas.openxmlformats.org/drawingml/2006/picture">
-                  <pic:nvPicPr>
-                    <pic:cNvPr id="0" name="Picture 71" descr="C:\Users\phenix\AppData\Local\Temp\enhtmlclip\Image(37).png"/>
-                    <pic:cNvPicPr>
-                      <a:picLocks noChangeAspect="1" noChangeArrowheads="1"/>
-                    </pic:cNvPicPr>
-                  </pic:nvPicPr>
-                  <pic:blipFill>
-                    <a:blip r:embed="rId41">
-                      <a:extLst>
-                        <a:ext uri="{28A0092B-C50C-407E-A947-70E740481C1C}">
-                          <a14:useLocalDpi xmlns:a14="http://schemas.microsoft.com/office/drawing/2010/main" val="0"/>
-                        </a:ext>
-                      </a:extLst>
-                    </a:blip>
-                    <a:srcRect/>
-                    <a:stretch>
-                      <a:fillRect/>
-                    </a:stretch>
-                  </pic:blipFill>
-                  <pic:spPr bwMode="auto">
-                    <a:xfrm>
-                      <a:off x="0" y="0"/>
-                      <a:ext cx="4946500" cy="2489486"/>
-                    </a:xfrm>
-                    <a:prstGeom prst="rect">
-                      <a:avLst/>
-                    </a:prstGeom>
-                    <a:noFill/>
-                    <a:ln>
-                      <a:noFill/>
-                    </a:ln>
-                  </pic:spPr>
-                </pic:pic>
-              </a:graphicData>
-            </a:graphic>
-          </wp:inline>
-        </w:drawing>
-      </w:r>
-    </w:p>
-    <w:p>
-      <w:pPr>
-        <w:widowControl/>
-        <w:spacing w:line="0" w:lineRule="atLeast"/>
-        <w:jc w:val="left"/>
-        <w:rPr>
-          <w:rFonts w:ascii="微软雅黑" w:eastAsia="微软雅黑" w:hAnsi="微软雅黑" w:cs="宋体"/>
-          <w:color w:val="000000"/>
-          <w:kern w:val="0"/>
-          <w:szCs w:val="21"/>
-        </w:rPr>
-      </w:pPr>
-      <w:r>
-        <w:rPr>
-          <w:rFonts w:ascii="微软雅黑" w:eastAsia="微软雅黑" w:hAnsi="微软雅黑" w:cs="宋体" w:hint="eastAsia"/>
-          <w:color w:val="000000"/>
-          <w:kern w:val="0"/>
-          <w:szCs w:val="21"/>
-        </w:rPr>
-        <w:t>Regularization and Bias/Variance</w:t>
-      </w:r>
-    </w:p>
-    <w:p>
-      <w:pPr>
-        <w:widowControl/>
-        <w:spacing w:line="0" w:lineRule="atLeast"/>
-        <w:jc w:val="left"/>
-        <w:rPr>
-          <w:rFonts w:ascii="微软雅黑" w:eastAsia="微软雅黑" w:hAnsi="微软雅黑" w:cs="宋体"/>
-          <w:color w:val="000000"/>
-          <w:kern w:val="0"/>
-          <w:szCs w:val="21"/>
-        </w:rPr>
-      </w:pPr>
-      <w:r>
-        <w:rPr>
-          <w:rFonts w:ascii="微软雅黑" w:eastAsia="微软雅黑" w:hAnsi="微软雅黑" w:cs="宋体"/>
-          <w:noProof/>
-          <w:color w:val="000000"/>
-          <w:kern w:val="0"/>
-          <w:szCs w:val="21"/>
-        </w:rPr>
-        <w:drawing>
-          <wp:inline distT="0" distB="0" distL="0" distR="0">
-            <wp:extent cx="5553337" cy="2800350"/>
-            <wp:effectExtent l="0" t="0" r="9525" b="0"/>
-            <wp:docPr id="37" name="图片 37" descr="C:\Users\phenix\AppData\Local\Temp\enhtmlclip\Image(38).png"/>
-            <wp:cNvGraphicFramePr>
-              <a:graphicFrameLocks xmlns:a="http://schemas.openxmlformats.org/drawingml/2006/main" noChangeAspect="1"/>
-            </wp:cNvGraphicFramePr>
-            <a:graphic xmlns:a="http://schemas.openxmlformats.org/drawingml/2006/main">
-              <a:graphicData uri="http://schemas.openxmlformats.org/drawingml/2006/picture">
-                <pic:pic xmlns:pic="http://schemas.openxmlformats.org/drawingml/2006/picture">
-                  <pic:nvPicPr>
-                    <pic:cNvPr id="0" name="Picture 72" descr="C:\Users\phenix\AppData\Local\Temp\enhtmlclip\Image(38).png"/>
-                    <pic:cNvPicPr>
-                      <a:picLocks noChangeAspect="1" noChangeArrowheads="1"/>
-                    </pic:cNvPicPr>
-                  </pic:nvPicPr>
-                  <pic:blipFill>
-                    <a:blip r:embed="rId42">
-                      <a:extLst>
-                        <a:ext uri="{28A0092B-C50C-407E-A947-70E740481C1C}">
-                          <a14:useLocalDpi xmlns:a14="http://schemas.microsoft.com/office/drawing/2010/main" val="0"/>
-                        </a:ext>
-                      </a:extLst>
-                    </a:blip>
-                    <a:srcRect/>
-                    <a:stretch>
-                      <a:fillRect/>
-                    </a:stretch>
-                  </pic:blipFill>
-                  <pic:spPr bwMode="auto">
-                    <a:xfrm>
-                      <a:off x="0" y="0"/>
-                      <a:ext cx="5571505" cy="2809511"/>
-                    </a:xfrm>
-                    <a:prstGeom prst="rect">
-                      <a:avLst/>
-                    </a:prstGeom>
-                    <a:noFill/>
-                    <a:ln>
-                      <a:noFill/>
-                    </a:ln>
-                  </pic:spPr>
-                </pic:pic>
-              </a:graphicData>
-            </a:graphic>
-          </wp:inline>
-        </w:drawing>
-      </w:r>
-    </w:p>
-    <w:p>
-      <w:pPr>
-        <w:widowControl/>
-        <w:spacing w:line="0" w:lineRule="atLeast"/>
-        <w:jc w:val="left"/>
-        <w:rPr>
-          <w:rFonts w:ascii="微软雅黑" w:eastAsia="微软雅黑" w:hAnsi="微软雅黑" w:cs="宋体"/>
-          <w:color w:val="000000"/>
-          <w:kern w:val="0"/>
-          <w:szCs w:val="21"/>
-        </w:rPr>
-      </w:pPr>
-      <w:r>
-        <w:rPr>
-          <w:rFonts w:ascii="微软雅黑" w:eastAsia="微软雅黑" w:hAnsi="微软雅黑" w:cs="宋体" w:hint="eastAsia"/>
-          <w:color w:val="000000"/>
-          <w:kern w:val="0"/>
-          <w:szCs w:val="21"/>
-        </w:rPr>
-        <w:t>Learning Curves</w:t>
-      </w:r>
-    </w:p>
-    <w:p>
-      <w:pPr>
-        <w:widowControl/>
-        <w:spacing w:line="0" w:lineRule="atLeast"/>
-        <w:jc w:val="left"/>
-        <w:rPr>
-          <w:rFonts w:ascii="微软雅黑" w:eastAsia="微软雅黑" w:hAnsi="微软雅黑" w:cs="宋体"/>
-          <w:color w:val="000000"/>
-          <w:kern w:val="0"/>
-          <w:szCs w:val="21"/>
-        </w:rPr>
-      </w:pPr>
-      <w:r>
-        <w:rPr>
-          <w:rFonts w:ascii="微软雅黑" w:eastAsia="微软雅黑" w:hAnsi="微软雅黑" w:cs="宋体"/>
-          <w:noProof/>
-          <w:color w:val="000000"/>
-          <w:kern w:val="0"/>
-          <w:szCs w:val="21"/>
-        </w:rPr>
-        <w:drawing>
-          <wp:inline distT="0" distB="0" distL="0" distR="0">
-            <wp:extent cx="5536626" cy="2819300"/>
-            <wp:effectExtent l="0" t="0" r="6985" b="635"/>
-            <wp:docPr id="36" name="图片 36" descr="C:\Users\phenix\AppData\Local\Temp\enhtmlclip\Image(39).png"/>
-            <wp:cNvGraphicFramePr>
-              <a:graphicFrameLocks xmlns:a="http://schemas.openxmlformats.org/drawingml/2006/main" noChangeAspect="1"/>
-            </wp:cNvGraphicFramePr>
-            <a:graphic xmlns:a="http://schemas.openxmlformats.org/drawingml/2006/main">
-              <a:graphicData uri="http://schemas.openxmlformats.org/drawingml/2006/picture">
-                <pic:pic xmlns:pic="http://schemas.openxmlformats.org/drawingml/2006/picture">
-                  <pic:nvPicPr>
-                    <pic:cNvPr id="0" name="Picture 73" descr="C:\Users\phenix\AppData\Local\Temp\enhtmlclip\Image(39).png"/>
-                    <pic:cNvPicPr>
-                      <a:picLocks noChangeAspect="1" noChangeArrowheads="1"/>
-                    </pic:cNvPicPr>
-                  </pic:nvPicPr>
-                  <pic:blipFill>
-                    <a:blip r:embed="rId43">
-                      <a:extLst>
-                        <a:ext uri="{28A0092B-C50C-407E-A947-70E740481C1C}">
-                          <a14:useLocalDpi xmlns:a14="http://schemas.microsoft.com/office/drawing/2010/main" val="0"/>
-                        </a:ext>
-                      </a:extLst>
-                    </a:blip>
-                    <a:srcRect/>
-                    <a:stretch>
-                      <a:fillRect/>
-                    </a:stretch>
-                  </pic:blipFill>
-                  <pic:spPr bwMode="auto">
-                    <a:xfrm>
-                      <a:off x="0" y="0"/>
-                      <a:ext cx="5584476" cy="2843666"/>
-                    </a:xfrm>
-                    <a:prstGeom prst="rect">
-                      <a:avLst/>
-                    </a:prstGeom>
-                    <a:noFill/>
-                    <a:ln>
-                      <a:noFill/>
-                    </a:ln>
-                  </pic:spPr>
-                </pic:pic>
-              </a:graphicData>
-            </a:graphic>
-          </wp:inline>
-        </w:drawing>
-      </w:r>
-    </w:p>
-    <w:p>
-      <w:pPr>
-        <w:widowControl/>
-        <w:spacing w:line="0" w:lineRule="atLeast"/>
-        <w:jc w:val="left"/>
-        <w:rPr>
-          <w:rFonts w:ascii="微软雅黑" w:eastAsia="微软雅黑" w:hAnsi="微软雅黑" w:cs="宋体"/>
-          <w:color w:val="000000"/>
-          <w:kern w:val="0"/>
-          <w:szCs w:val="21"/>
-        </w:rPr>
-      </w:pPr>
-      <w:r>
-        <w:rPr>
-          <w:rFonts w:ascii="微软雅黑" w:eastAsia="微软雅黑" w:hAnsi="微软雅黑" w:cs="宋体"/>
-          <w:noProof/>
-          <w:color w:val="000000"/>
-          <w:kern w:val="0"/>
-          <w:szCs w:val="21"/>
-        </w:rPr>
-        <w:lastRenderedPageBreak/>
-        <w:drawing>
-          <wp:inline distT="0" distB="0" distL="0" distR="0">
-            <wp:extent cx="5257800" cy="2705969"/>
-            <wp:effectExtent l="0" t="0" r="0" b="0"/>
-            <wp:docPr id="35" name="图片 35" descr="C:\Users\phenix\AppData\Local\Temp\enhtmlclip\Image(40).png"/>
-            <wp:cNvGraphicFramePr>
-              <a:graphicFrameLocks xmlns:a="http://schemas.openxmlformats.org/drawingml/2006/main" noChangeAspect="1"/>
-            </wp:cNvGraphicFramePr>
-            <a:graphic xmlns:a="http://schemas.openxmlformats.org/drawingml/2006/main">
-              <a:graphicData uri="http://schemas.openxmlformats.org/drawingml/2006/picture">
-                <pic:pic xmlns:pic="http://schemas.openxmlformats.org/drawingml/2006/picture">
-                  <pic:nvPicPr>
-                    <pic:cNvPr id="0" name="Picture 74" descr="C:\Users\phenix\AppData\Local\Temp\enhtmlclip\Image(40).png"/>
-                    <pic:cNvPicPr>
-                      <a:picLocks noChangeAspect="1" noChangeArrowheads="1"/>
-                    </pic:cNvPicPr>
-                  </pic:nvPicPr>
-                  <pic:blipFill>
-                    <a:blip r:embed="rId44">
-                      <a:extLst>
-                        <a:ext uri="{28A0092B-C50C-407E-A947-70E740481C1C}">
-                          <a14:useLocalDpi xmlns:a14="http://schemas.microsoft.com/office/drawing/2010/main" val="0"/>
-                        </a:ext>
-                      </a:extLst>
-                    </a:blip>
-                    <a:srcRect/>
-                    <a:stretch>
-                      <a:fillRect/>
-                    </a:stretch>
-                  </pic:blipFill>
-                  <pic:spPr bwMode="auto">
-                    <a:xfrm>
-                      <a:off x="0" y="0"/>
-                      <a:ext cx="5268328" cy="2711387"/>
-                    </a:xfrm>
-                    <a:prstGeom prst="rect">
-                      <a:avLst/>
-                    </a:prstGeom>
-                    <a:noFill/>
-                    <a:ln>
-                      <a:noFill/>
-                    </a:ln>
-                  </pic:spPr>
-                </pic:pic>
-              </a:graphicData>
-            </a:graphic>
-          </wp:inline>
-        </w:drawing>
-      </w:r>
-    </w:p>
-    <w:p>
-      <w:pPr>
-        <w:widowControl/>
-        <w:spacing w:line="0" w:lineRule="atLeast"/>
-        <w:jc w:val="left"/>
-        <w:rPr>
-          <w:rFonts w:ascii="微软雅黑" w:eastAsia="微软雅黑" w:hAnsi="微软雅黑" w:cs="宋体"/>
-          <w:color w:val="000000"/>
-          <w:kern w:val="0"/>
-          <w:szCs w:val="21"/>
-        </w:rPr>
-      </w:pPr>
-      <w:r>
-        <w:rPr>
-          <w:rFonts w:ascii="微软雅黑" w:eastAsia="微软雅黑" w:hAnsi="微软雅黑" w:cs="宋体" w:hint="eastAsia"/>
-          <w:color w:val="000000"/>
-          <w:kern w:val="0"/>
-          <w:szCs w:val="21"/>
-        </w:rPr>
-        <w:t>Deciding What to Do Next Revisited</w:t>
-      </w:r>
-    </w:p>
-    <w:p>
-      <w:pPr>
-        <w:widowControl/>
-        <w:spacing w:line="0" w:lineRule="atLeast"/>
-        <w:jc w:val="left"/>
-        <w:rPr>
-          <w:rFonts w:ascii="微软雅黑" w:eastAsia="微软雅黑" w:hAnsi="微软雅黑" w:cs="宋体"/>
-          <w:color w:val="000000"/>
-          <w:kern w:val="0"/>
-          <w:szCs w:val="21"/>
-        </w:rPr>
-      </w:pPr>
-      <w:r>
-        <w:rPr>
-          <w:rFonts w:ascii="微软雅黑" w:eastAsia="微软雅黑" w:hAnsi="微软雅黑" w:cs="宋体"/>
-          <w:noProof/>
-          <w:color w:val="000000"/>
-          <w:kern w:val="0"/>
-          <w:szCs w:val="21"/>
-        </w:rPr>
-        <w:drawing>
-          <wp:inline distT="0" distB="0" distL="0" distR="0">
-            <wp:extent cx="5524500" cy="2748369"/>
-            <wp:effectExtent l="0" t="0" r="0" b="0"/>
-            <wp:docPr id="34" name="图片 34" descr="C:\Users\phenix\AppData\Local\Temp\enhtmlclip\Image(41).png"/>
-            <wp:cNvGraphicFramePr>
-              <a:graphicFrameLocks xmlns:a="http://schemas.openxmlformats.org/drawingml/2006/main" noChangeAspect="1"/>
-            </wp:cNvGraphicFramePr>
-            <a:graphic xmlns:a="http://schemas.openxmlformats.org/drawingml/2006/main">
-              <a:graphicData uri="http://schemas.openxmlformats.org/drawingml/2006/picture">
-                <pic:pic xmlns:pic="http://schemas.openxmlformats.org/drawingml/2006/picture">
-                  <pic:nvPicPr>
-                    <pic:cNvPr id="0" name="Picture 75" descr="C:\Users\phenix\AppData\Local\Temp\enhtmlclip\Image(41).png"/>
-                    <pic:cNvPicPr>
-                      <a:picLocks noChangeAspect="1" noChangeArrowheads="1"/>
-                    </pic:cNvPicPr>
-                  </pic:nvPicPr>
-                  <pic:blipFill>
-                    <a:blip r:embed="rId45">
-                      <a:extLst>
-                        <a:ext uri="{28A0092B-C50C-407E-A947-70E740481C1C}">
-                          <a14:useLocalDpi xmlns:a14="http://schemas.microsoft.com/office/drawing/2010/main" val="0"/>
-                        </a:ext>
-                      </a:extLst>
-                    </a:blip>
-                    <a:srcRect/>
-                    <a:stretch>
-                      <a:fillRect/>
-                    </a:stretch>
-                  </pic:blipFill>
-                  <pic:spPr bwMode="auto">
-                    <a:xfrm>
-                      <a:off x="0" y="0"/>
-                      <a:ext cx="5530235" cy="2751222"/>
-                    </a:xfrm>
-                    <a:prstGeom prst="rect">
-                      <a:avLst/>
-                    </a:prstGeom>
-                    <a:noFill/>
-                    <a:ln>
-                      <a:noFill/>
-                    </a:ln>
-                  </pic:spPr>
-                </pic:pic>
-              </a:graphicData>
-            </a:graphic>
-          </wp:inline>
-        </w:drawing>
-      </w:r>
-    </w:p>
-    <w:p>
-      <w:pPr>
-        <w:widowControl/>
-        <w:spacing w:line="0" w:lineRule="atLeast"/>
-        <w:jc w:val="left"/>
-        <w:rPr>
-          <w:rFonts w:ascii="微软雅黑" w:eastAsia="微软雅黑" w:hAnsi="微软雅黑" w:cs="宋体"/>
-          <w:color w:val="000000"/>
-          <w:kern w:val="0"/>
-          <w:szCs w:val="21"/>
-        </w:rPr>
-      </w:pPr>
-      <w:r>
-        <w:rPr>
-          <w:rFonts w:ascii="微软雅黑" w:eastAsia="微软雅黑" w:hAnsi="微软雅黑" w:cs="宋体" w:hint="eastAsia"/>
-          <w:color w:val="000000"/>
-          <w:kern w:val="0"/>
-          <w:szCs w:val="21"/>
-        </w:rPr>
-        <w:t>Feature scaling(特征缩放)</w:t>
-      </w:r>
-    </w:p>
-    <w:p>
-      <w:pPr>
-        <w:widowControl/>
-        <w:spacing w:line="0" w:lineRule="atLeast"/>
-        <w:jc w:val="left"/>
-        <w:rPr>
-          <w:rFonts w:ascii="微软雅黑" w:eastAsia="微软雅黑" w:hAnsi="微软雅黑" w:cs="宋体"/>
-          <w:color w:val="000000"/>
-          <w:kern w:val="0"/>
-          <w:szCs w:val="21"/>
-        </w:rPr>
-      </w:pPr>
-      <w:r>
-        <w:rPr>
-          <w:rFonts w:ascii="微软雅黑" w:eastAsia="微软雅黑" w:hAnsi="微软雅黑" w:cs="宋体" w:hint="eastAsia"/>
-          <w:color w:val="000000"/>
-          <w:kern w:val="0"/>
-          <w:szCs w:val="21"/>
-        </w:rPr>
-        <w:t>     Idea: Make sure features are on a similar scale.</w:t>
-      </w:r>
-    </w:p>
-    <w:p>
-      <w:pPr>
-        <w:widowControl/>
-        <w:spacing w:line="0" w:lineRule="atLeast"/>
-        <w:jc w:val="left"/>
-        <w:rPr>
-          <w:rFonts w:ascii="微软雅黑" w:eastAsia="微软雅黑" w:hAnsi="微软雅黑" w:cs="宋体"/>
-          <w:color w:val="000000"/>
-          <w:kern w:val="0"/>
-          <w:szCs w:val="21"/>
-        </w:rPr>
-      </w:pPr>
-      <w:r>
-        <w:rPr>
-          <w:rFonts w:ascii="微软雅黑" w:eastAsia="微软雅黑" w:hAnsi="微软雅黑" w:cs="宋体" w:hint="eastAsia"/>
-          <w:color w:val="000000"/>
-          <w:kern w:val="0"/>
-          <w:szCs w:val="21"/>
-        </w:rPr>
-        <w:t>     Get every feature into approximately a -1&lt;= xi&lt;=1 range</w:t>
-      </w:r>
-    </w:p>
-    <w:p>
-      <w:pPr>
-        <w:widowControl/>
-        <w:spacing w:line="0" w:lineRule="atLeast"/>
-        <w:jc w:val="left"/>
-        <w:rPr>
-          <w:rFonts w:ascii="微软雅黑" w:eastAsia="微软雅黑" w:hAnsi="微软雅黑" w:cs="宋体"/>
-          <w:color w:val="000000"/>
-          <w:kern w:val="0"/>
-          <w:szCs w:val="21"/>
-        </w:rPr>
-      </w:pPr>
-      <w:r>
-        <w:rPr>
-          <w:rFonts w:ascii="微软雅黑" w:eastAsia="微软雅黑" w:hAnsi="微软雅黑" w:cs="宋体" w:hint="eastAsia"/>
-          <w:color w:val="000000"/>
-          <w:kern w:val="0"/>
-          <w:szCs w:val="21"/>
-        </w:rPr>
-        <w:t>Mean normalization（规范化）</w:t>
-      </w:r>
-    </w:p>
-    <w:p>
-      <w:pPr>
-        <w:widowControl/>
-        <w:spacing w:line="0" w:lineRule="atLeast"/>
-        <w:jc w:val="left"/>
-        <w:rPr>
-          <w:rFonts w:ascii="微软雅黑" w:eastAsia="微软雅黑" w:hAnsi="微软雅黑" w:cs="宋体" w:hint="eastAsia"/>
-          <w:color w:val="000000"/>
-          <w:kern w:val="0"/>
-          <w:szCs w:val="21"/>
-        </w:rPr>
-      </w:pPr>
-      <w:r>
-        <w:rPr>
-          <w:rFonts w:ascii="微软雅黑" w:eastAsia="微软雅黑" w:hAnsi="微软雅黑" w:cs="宋体" w:hint="eastAsia"/>
-          <w:color w:val="000000"/>
-          <w:kern w:val="0"/>
-          <w:szCs w:val="21"/>
-        </w:rPr>
-        <w:t>     Replace xi with xi-</w:t>
-      </w:r>
-      <w:proofErr w:type="spellStart"/>
-      <w:r>
-        <w:rPr>
-          <w:rFonts w:ascii="微软雅黑" w:eastAsia="微软雅黑" w:hAnsi="微软雅黑" w:cs="宋体" w:hint="eastAsia"/>
-          <w:color w:val="000000"/>
-          <w:kern w:val="0"/>
-          <w:szCs w:val="21"/>
-        </w:rPr>
-        <w:t>ui</w:t>
-      </w:r>
-      <w:proofErr w:type="spellEnd"/>
-      <w:r>
-        <w:rPr>
-          <w:rFonts w:ascii="微软雅黑" w:eastAsia="微软雅黑" w:hAnsi="微软雅黑" w:cs="宋体" w:hint="eastAsia"/>
-          <w:color w:val="000000"/>
-          <w:kern w:val="0"/>
-          <w:szCs w:val="21"/>
-        </w:rPr>
-        <w:t xml:space="preserve"> to make features have approximately </w:t>
-      </w:r>
-      <w:r>
-        <w:rPr>
-          <w:rFonts w:ascii="微软雅黑" w:eastAsia="微软雅黑" w:hAnsi="微软雅黑" w:cs="宋体" w:hint="eastAsia"/>
-          <w:color w:val="000000"/>
-          <w:kern w:val="0"/>
-          <w:szCs w:val="21"/>
-        </w:rPr>
-        <w:t xml:space="preserve">zero mean (Do </w:t>
-      </w:r>
-      <w:proofErr w:type="spellStart"/>
-      <w:r>
-        <w:rPr>
-          <w:rFonts w:ascii="微软雅黑" w:eastAsia="微软雅黑" w:hAnsi="微软雅黑" w:cs="宋体" w:hint="eastAsia"/>
-          <w:color w:val="000000"/>
-          <w:kern w:val="0"/>
-          <w:szCs w:val="21"/>
-        </w:rPr>
-        <w:t>no</w:t>
-      </w:r>
-      <w:proofErr w:type="spellEnd"/>
-      <w:r>
-        <w:rPr>
-          <w:rFonts w:ascii="微软雅黑" w:eastAsia="微软雅黑" w:hAnsi="微软雅黑" w:cs="宋体" w:hint="eastAsia"/>
-          <w:color w:val="000000"/>
-          <w:kern w:val="0"/>
-          <w:szCs w:val="21"/>
-        </w:rPr>
-        <w:t xml:space="preserve"> apply to x0 =1</w:t>
-      </w:r>
-    </w:p>
-    <w:p>
-      <w:pPr>
-        <w:widowControl/>
-        <w:spacing w:line="0" w:lineRule="atLeast"/>
-        <w:jc w:val="left"/>
-        <w:rPr>
-          <w:rFonts w:ascii="微软雅黑" w:eastAsia="微软雅黑" w:hAnsi="微软雅黑" w:cs="宋体"/>
-          <w:color w:val="000000"/>
-          <w:kern w:val="0"/>
-          <w:szCs w:val="21"/>
-        </w:rPr>
-      </w:pPr>
-    </w:p>
-    <w:p>
-      <w:pPr>
-        <w:widowControl/>
-        <w:spacing w:line="0" w:lineRule="atLeast"/>
-        <w:jc w:val="left"/>
-        <w:rPr>
-          <w:rFonts w:ascii="微软雅黑" w:eastAsia="微软雅黑" w:hAnsi="微软雅黑" w:cs="宋体"/>
-          <w:b/>
-          <w:color w:val="000000"/>
-          <w:kern w:val="0"/>
-          <w:szCs w:val="21"/>
-        </w:rPr>
-      </w:pPr>
-      <w:bookmarkStart w:id="0" w:name="_GoBack"/>
-      <w:r>
-        <w:rPr>
-          <w:rFonts w:ascii="微软雅黑" w:eastAsia="微软雅黑" w:hAnsi="微软雅黑" w:cs="宋体" w:hint="eastAsia"/>
-          <w:b/>
-          <w:color w:val="000000"/>
-          <w:kern w:val="0"/>
-          <w:szCs w:val="21"/>
-        </w:rPr>
         <w:t>Reference:</w:t>
       </w:r>
     </w:p>
-    <w:bookmarkEnd w:id="0"/>
     <w:p>
       <w:pPr>
         <w:pStyle w:val="a6"/>
@@ -6974,7 +3748,7 @@
           <w:szCs w:val="21"/>
         </w:rPr>
       </w:pPr>
-      <w:hyperlink r:id="rId46" w:history="1">
+      <w:hyperlink r:id="rId26" w:history="1">
         <w:r>
           <w:rPr>
             <w:rStyle w:val="a9"/>
@@ -7055,7 +3829,6 @@
           <w:kern w:val="0"/>
           <w:szCs w:val="21"/>
         </w:rPr>
-        <w:lastRenderedPageBreak/>
         <w:t xml:space="preserve">A: The sum of squares </w:t>
       </w:r>
       <w:proofErr w:type="spellStart"/>

</xml_diff>